<commit_message>
Organisation des documentation + ajout de documentation
</commit_message>
<xml_diff>
--- a/Guillaume/Définition des taches étudiant 1.docx
+++ b/Guillaume/Définition des taches étudiant 1.docx
@@ -304,7 +304,7 @@
           <w:r>
             <w:fldChar w:fldCharType="separate"/>
           </w:r>
-          <w:hyperlink w:anchor="_Toc29982082" w:history="1">
+          <w:hyperlink w:anchor="_Toc30150074" w:history="1">
             <w:r>
               <w:rPr>
                 <w:rStyle w:val="Lienhypertexte"/>
@@ -325,7 +325,7 @@
                 <w:rStyle w:val="Lienhypertexte"/>
                 <w:noProof/>
               </w:rPr>
-              <w:t>Matériel et Software de développement (en Python)</w:t>
+              <w:t>Synoptique</w:t>
             </w:r>
             <w:r>
               <w:rPr>
@@ -346,7 +346,7 @@
                 <w:noProof/>
                 <w:webHidden/>
               </w:rPr>
-              <w:instrText xml:space="preserve"> PAGEREF _Toc29982082 \h </w:instrText>
+              <w:instrText xml:space="preserve"> PAGEREF _Toc30150074 \h </w:instrText>
             </w:r>
             <w:r>
               <w:rPr>
@@ -390,7 +390,7 @@
               <w:lang w:eastAsia="fr-FR"/>
             </w:rPr>
           </w:pPr>
-          <w:hyperlink w:anchor="_Toc29982083" w:history="1">
+          <w:hyperlink w:anchor="_Toc30150075" w:history="1">
             <w:r>
               <w:rPr>
                 <w:rStyle w:val="Lienhypertexte"/>
@@ -411,6 +411,92 @@
                 <w:rStyle w:val="Lienhypertexte"/>
                 <w:noProof/>
               </w:rPr>
+              <w:t>Matériel et Software de développement (en Python)</w:t>
+            </w:r>
+            <w:r>
+              <w:rPr>
+                <w:noProof/>
+                <w:webHidden/>
+              </w:rPr>
+              <w:tab/>
+            </w:r>
+            <w:r>
+              <w:rPr>
+                <w:noProof/>
+                <w:webHidden/>
+              </w:rPr>
+              <w:fldChar w:fldCharType="begin"/>
+            </w:r>
+            <w:r>
+              <w:rPr>
+                <w:noProof/>
+                <w:webHidden/>
+              </w:rPr>
+              <w:instrText xml:space="preserve"> PAGEREF _Toc30150075 \h </w:instrText>
+            </w:r>
+            <w:r>
+              <w:rPr>
+                <w:noProof/>
+                <w:webHidden/>
+              </w:rPr>
+            </w:r>
+            <w:r>
+              <w:rPr>
+                <w:noProof/>
+                <w:webHidden/>
+              </w:rPr>
+              <w:fldChar w:fldCharType="separate"/>
+            </w:r>
+            <w:r>
+              <w:rPr>
+                <w:noProof/>
+                <w:webHidden/>
+              </w:rPr>
+              <w:t>2</w:t>
+            </w:r>
+            <w:r>
+              <w:rPr>
+                <w:noProof/>
+                <w:webHidden/>
+              </w:rPr>
+              <w:fldChar w:fldCharType="end"/>
+            </w:r>
+          </w:hyperlink>
+        </w:p>
+        <w:p>
+          <w:pPr>
+            <w:pStyle w:val="TM1"/>
+            <w:tabs>
+              <w:tab w:val="left" w:pos="660"/>
+              <w:tab w:val="right" w:leader="dot" w:pos="9736"/>
+            </w:tabs>
+            <w:rPr>
+              <w:rFonts w:eastAsiaTheme="minorEastAsia"/>
+              <w:noProof/>
+              <w:lang w:eastAsia="fr-FR"/>
+            </w:rPr>
+          </w:pPr>
+          <w:hyperlink w:anchor="_Toc30150076" w:history="1">
+            <w:r>
+              <w:rPr>
+                <w:rStyle w:val="Lienhypertexte"/>
+                <w:noProof/>
+              </w:rPr>
+              <w:t>III.</w:t>
+            </w:r>
+            <w:r>
+              <w:rPr>
+                <w:rFonts w:eastAsiaTheme="minorEastAsia"/>
+                <w:noProof/>
+                <w:lang w:eastAsia="fr-FR"/>
+              </w:rPr>
+              <w:tab/>
+            </w:r>
+            <w:r>
+              <w:rPr>
+                <w:rStyle w:val="Lienhypertexte"/>
+                <w:noProof/>
+              </w:rPr>
               <w:t>Détecter les médaillons</w:t>
             </w:r>
             <w:r>
@@ -432,7 +518,7 @@
                 <w:noProof/>
                 <w:webHidden/>
               </w:rPr>
-              <w:instrText xml:space="preserve"> PAGEREF _Toc29982083 \h </w:instrText>
+              <w:instrText xml:space="preserve"> PAGEREF _Toc30150076 \h </w:instrText>
             </w:r>
             <w:r>
               <w:rPr>
@@ -452,7 +538,7 @@
                 <w:noProof/>
                 <w:webHidden/>
               </w:rPr>
-              <w:t>2</w:t>
+              <w:t>3</w:t>
             </w:r>
             <w:r>
               <w:rPr>
@@ -476,7 +562,7 @@
               <w:lang w:eastAsia="fr-FR"/>
             </w:rPr>
           </w:pPr>
-          <w:hyperlink w:anchor="_Toc29982084" w:history="1">
+          <w:hyperlink w:anchor="_Toc30150077" w:history="1">
             <w:r>
               <w:rPr>
                 <w:rStyle w:val="Lienhypertexte"/>
@@ -518,7 +604,7 @@
                 <w:noProof/>
                 <w:webHidden/>
               </w:rPr>
-              <w:instrText xml:space="preserve"> PAGEREF _Toc29982084 \h </w:instrText>
+              <w:instrText xml:space="preserve"> PAGEREF _Toc30150077 \h </w:instrText>
             </w:r>
             <w:r>
               <w:rPr>
@@ -538,7 +624,7 @@
                 <w:noProof/>
                 <w:webHidden/>
               </w:rPr>
-              <w:t>2</w:t>
+              <w:t>3</w:t>
             </w:r>
             <w:r>
               <w:rPr>
@@ -562,7 +648,7 @@
               <w:lang w:eastAsia="fr-FR"/>
             </w:rPr>
           </w:pPr>
-          <w:hyperlink w:anchor="_Toc29982085" w:history="1">
+          <w:hyperlink w:anchor="_Toc30150078" w:history="1">
             <w:r>
               <w:rPr>
                 <w:rStyle w:val="Lienhypertexte"/>
@@ -604,7 +690,7 @@
                 <w:noProof/>
                 <w:webHidden/>
               </w:rPr>
-              <w:instrText xml:space="preserve"> PAGEREF _Toc29982085 \h </w:instrText>
+              <w:instrText xml:space="preserve"> PAGEREF _Toc30150078 \h </w:instrText>
             </w:r>
             <w:r>
               <w:rPr>
@@ -624,7 +710,7 @@
                 <w:noProof/>
                 <w:webHidden/>
               </w:rPr>
-              <w:t>2</w:t>
+              <w:t>3</w:t>
             </w:r>
             <w:r>
               <w:rPr>
@@ -648,13 +734,13 @@
               <w:lang w:eastAsia="fr-FR"/>
             </w:rPr>
           </w:pPr>
-          <w:hyperlink w:anchor="_Toc29982086" w:history="1">
+          <w:hyperlink w:anchor="_Toc30150079" w:history="1">
             <w:r>
               <w:rPr>
                 <w:rStyle w:val="Lienhypertexte"/>
                 <w:noProof/>
               </w:rPr>
-              <w:t>III.</w:t>
+              <w:t>IV.</w:t>
             </w:r>
             <w:r>
               <w:rPr>
@@ -690,7 +776,7 @@
                 <w:noProof/>
                 <w:webHidden/>
               </w:rPr>
-              <w:instrText xml:space="preserve"> PAGEREF _Toc29982086 \h </w:instrText>
+              <w:instrText xml:space="preserve"> PAGEREF _Toc30150079 \h </w:instrText>
             </w:r>
             <w:r>
               <w:rPr>
@@ -710,7 +796,93 @@
                 <w:noProof/>
                 <w:webHidden/>
               </w:rPr>
-              <w:t>2</w:t>
+              <w:t>3</w:t>
+            </w:r>
+            <w:r>
+              <w:rPr>
+                <w:noProof/>
+                <w:webHidden/>
+              </w:rPr>
+              <w:fldChar w:fldCharType="end"/>
+            </w:r>
+          </w:hyperlink>
+        </w:p>
+        <w:p>
+          <w:pPr>
+            <w:pStyle w:val="TM1"/>
+            <w:tabs>
+              <w:tab w:val="left" w:pos="440"/>
+              <w:tab w:val="right" w:leader="dot" w:pos="9736"/>
+            </w:tabs>
+            <w:rPr>
+              <w:rFonts w:eastAsiaTheme="minorEastAsia"/>
+              <w:noProof/>
+              <w:lang w:eastAsia="fr-FR"/>
+            </w:rPr>
+          </w:pPr>
+          <w:hyperlink w:anchor="_Toc30150080" w:history="1">
+            <w:r>
+              <w:rPr>
+                <w:rStyle w:val="Lienhypertexte"/>
+                <w:noProof/>
+              </w:rPr>
+              <w:t>V.</w:t>
+            </w:r>
+            <w:r>
+              <w:rPr>
+                <w:rFonts w:eastAsiaTheme="minorEastAsia"/>
+                <w:noProof/>
+                <w:lang w:eastAsia="fr-FR"/>
+              </w:rPr>
+              <w:tab/>
+            </w:r>
+            <w:r>
+              <w:rPr>
+                <w:rStyle w:val="Lienhypertexte"/>
+                <w:noProof/>
+              </w:rPr>
+              <w:t>Ouvrir la porte</w:t>
+            </w:r>
+            <w:r>
+              <w:rPr>
+                <w:noProof/>
+                <w:webHidden/>
+              </w:rPr>
+              <w:tab/>
+            </w:r>
+            <w:r>
+              <w:rPr>
+                <w:noProof/>
+                <w:webHidden/>
+              </w:rPr>
+              <w:fldChar w:fldCharType="begin"/>
+            </w:r>
+            <w:r>
+              <w:rPr>
+                <w:noProof/>
+                <w:webHidden/>
+              </w:rPr>
+              <w:instrText xml:space="preserve"> PAGEREF _Toc30150080 \h </w:instrText>
+            </w:r>
+            <w:r>
+              <w:rPr>
+                <w:noProof/>
+                <w:webHidden/>
+              </w:rPr>
+            </w:r>
+            <w:r>
+              <w:rPr>
+                <w:noProof/>
+                <w:webHidden/>
+              </w:rPr>
+              <w:fldChar w:fldCharType="separate"/>
+            </w:r>
+            <w:r>
+              <w:rPr>
+                <w:noProof/>
+                <w:webHidden/>
+              </w:rPr>
+              <w:t>3</w:t>
             </w:r>
             <w:r>
               <w:rPr>
@@ -734,13 +906,13 @@
               <w:lang w:eastAsia="fr-FR"/>
             </w:rPr>
           </w:pPr>
-          <w:hyperlink w:anchor="_Toc29982087" w:history="1">
+          <w:hyperlink w:anchor="_Toc30150081" w:history="1">
             <w:r>
               <w:rPr>
                 <w:rStyle w:val="Lienhypertexte"/>
                 <w:noProof/>
               </w:rPr>
-              <w:t>IV.</w:t>
+              <w:t>VI.</w:t>
             </w:r>
             <w:r>
               <w:rPr>
@@ -755,7 +927,7 @@
                 <w:rStyle w:val="Lienhypertexte"/>
                 <w:noProof/>
               </w:rPr>
-              <w:t>Ouvrir la porte</w:t>
+              <w:t>Envoyer ordre de fin de partie</w:t>
             </w:r>
             <w:r>
               <w:rPr>
@@ -776,7 +948,7 @@
                 <w:noProof/>
                 <w:webHidden/>
               </w:rPr>
-              <w:instrText xml:space="preserve"> PAGEREF _Toc29982087 \h </w:instrText>
+              <w:instrText xml:space="preserve"> PAGEREF _Toc30150081 \h </w:instrText>
             </w:r>
             <w:r>
               <w:rPr>
@@ -796,93 +968,7 @@
                 <w:noProof/>
                 <w:webHidden/>
               </w:rPr>
-              <w:t>2</w:t>
-            </w:r>
-            <w:r>
-              <w:rPr>
-                <w:noProof/>
-                <w:webHidden/>
-              </w:rPr>
-              <w:fldChar w:fldCharType="end"/>
-            </w:r>
-          </w:hyperlink>
-        </w:p>
-        <w:p>
-          <w:pPr>
-            <w:pStyle w:val="TM1"/>
-            <w:tabs>
-              <w:tab w:val="left" w:pos="440"/>
-              <w:tab w:val="right" w:leader="dot" w:pos="9736"/>
-            </w:tabs>
-            <w:rPr>
-              <w:rFonts w:eastAsiaTheme="minorEastAsia"/>
-              <w:noProof/>
-              <w:lang w:eastAsia="fr-FR"/>
-            </w:rPr>
-          </w:pPr>
-          <w:hyperlink w:anchor="_Toc29982088" w:history="1">
-            <w:r>
-              <w:rPr>
-                <w:rStyle w:val="Lienhypertexte"/>
-                <w:noProof/>
-              </w:rPr>
-              <w:t>V.</w:t>
-            </w:r>
-            <w:r>
-              <w:rPr>
-                <w:rFonts w:eastAsiaTheme="minorEastAsia"/>
-                <w:noProof/>
-                <w:lang w:eastAsia="fr-FR"/>
-              </w:rPr>
-              <w:tab/>
-            </w:r>
-            <w:r>
-              <w:rPr>
-                <w:rStyle w:val="Lienhypertexte"/>
-                <w:noProof/>
-              </w:rPr>
-              <w:t>Envoyer ordre de fin de partie</w:t>
-            </w:r>
-            <w:r>
-              <w:rPr>
-                <w:noProof/>
-                <w:webHidden/>
-              </w:rPr>
-              <w:tab/>
-            </w:r>
-            <w:r>
-              <w:rPr>
-                <w:noProof/>
-                <w:webHidden/>
-              </w:rPr>
-              <w:fldChar w:fldCharType="begin"/>
-            </w:r>
-            <w:r>
-              <w:rPr>
-                <w:noProof/>
-                <w:webHidden/>
-              </w:rPr>
-              <w:instrText xml:space="preserve"> PAGEREF _Toc29982088 \h </w:instrText>
-            </w:r>
-            <w:r>
-              <w:rPr>
-                <w:noProof/>
-                <w:webHidden/>
-              </w:rPr>
-            </w:r>
-            <w:r>
-              <w:rPr>
-                <w:noProof/>
-                <w:webHidden/>
-              </w:rPr>
-              <w:fldChar w:fldCharType="separate"/>
-            </w:r>
-            <w:r>
-              <w:rPr>
-                <w:noProof/>
-                <w:webHidden/>
-              </w:rPr>
-              <w:t>2</w:t>
+              <w:t>3</w:t>
             </w:r>
             <w:r>
               <w:rPr>
@@ -913,13 +999,349 @@
       <w:pPr>
         <w:pStyle w:val="Titre1"/>
       </w:pPr>
-      <w:bookmarkStart w:id="0" w:name="_Toc29982082"/>
+      <w:bookmarkStart w:id="0" w:name="_Toc30150074"/>
       <w:r>
         <w:lastRenderedPageBreak/>
         <w:t>Synoptique</w:t>
       </w:r>
+      <w:bookmarkEnd w:id="0"/>
     </w:p>
     <w:p>
+      <w:r>
+        <w:rPr>
+          <w:noProof/>
+        </w:rPr>
+        <mc:AlternateContent>
+          <mc:Choice Requires="wps">
+            <w:drawing>
+              <wp:anchor distT="0" distB="0" distL="114300" distR="114300" simplePos="0" relativeHeight="251665408" behindDoc="0" locked="0" layoutInCell="1" allowOverlap="1" wp14:anchorId="465BFF57" wp14:editId="43112952">
+                <wp:simplePos x="0" y="0"/>
+                <wp:positionH relativeFrom="column">
+                  <wp:posOffset>375249</wp:posOffset>
+                </wp:positionH>
+                <wp:positionV relativeFrom="paragraph">
+                  <wp:posOffset>3556862</wp:posOffset>
+                </wp:positionV>
+                <wp:extent cx="862642" cy="56718"/>
+                <wp:effectExtent l="0" t="57150" r="13970" b="38735"/>
+                <wp:wrapNone/>
+                <wp:docPr id="9" name="Connecteur droit avec flèche 9"/>
+                <wp:cNvGraphicFramePr/>
+                <a:graphic xmlns:a="http://schemas.openxmlformats.org/drawingml/2006/main">
+                  <a:graphicData uri="http://schemas.microsoft.com/office/word/2010/wordprocessingShape">
+                    <wps:wsp>
+                      <wps:cNvCnPr/>
+                      <wps:spPr>
+                        <a:xfrm flipV="1">
+                          <a:off x="0" y="0"/>
+                          <a:ext cx="862642" cy="56718"/>
+                        </a:xfrm>
+                        <a:prstGeom prst="straightConnector1">
+                          <a:avLst/>
+                        </a:prstGeom>
+                        <a:ln w="19050">
+                          <a:solidFill>
+                            <a:srgbClr val="FF0000"/>
+                          </a:solidFill>
+                          <a:tailEnd type="triangle"/>
+                        </a:ln>
+                      </wps:spPr>
+                      <wps:style>
+                        <a:lnRef idx="1">
+                          <a:schemeClr val="accent1"/>
+                        </a:lnRef>
+                        <a:fillRef idx="0">
+                          <a:schemeClr val="accent1"/>
+                        </a:fillRef>
+                        <a:effectRef idx="0">
+                          <a:schemeClr val="accent1"/>
+                        </a:effectRef>
+                        <a:fontRef idx="minor">
+                          <a:schemeClr val="tx1"/>
+                        </a:fontRef>
+                      </wps:style>
+                      <wps:bodyPr/>
+                    </wps:wsp>
+                  </a:graphicData>
+                </a:graphic>
+                <wp14:sizeRelH relativeFrom="margin">
+                  <wp14:pctWidth>0</wp14:pctWidth>
+                </wp14:sizeRelH>
+                <wp14:sizeRelV relativeFrom="margin">
+                  <wp14:pctHeight>0</wp14:pctHeight>
+                </wp14:sizeRelV>
+              </wp:anchor>
+            </w:drawing>
+          </mc:Choice>
+          <mc:Fallback>
+            <w:pict>
+              <v:shapetype w14:anchorId="6C7C8B4D" id="_x0000_t32" coordsize="21600,21600" o:spt="32" o:oned="t" path="m,l21600,21600e" filled="f">
+                <v:path arrowok="t" fillok="f" o:connecttype="none"/>
+                <o:lock v:ext="edit" shapetype="t"/>
+              </v:shapetype>
+              <v:shape id="Connecteur droit avec flèche 9" o:spid="_x0000_s1026" type="#_x0000_t32" style="position:absolute;margin-left:29.55pt;margin-top:280.05pt;width:67.9pt;height:4.45pt;flip:y;z-index:251665408;visibility:visible;mso-wrap-style:square;mso-width-percent:0;mso-height-percent:0;mso-wrap-distance-left:9pt;mso-wrap-distance-top:0;mso-wrap-distance-right:9pt;mso-wrap-distance-bottom:0;mso-position-horizontal:absolute;mso-position-horizontal-relative:text;mso-position-vertical:absolute;mso-position-vertical-relative:text;mso-width-percent:0;mso-height-percent:0;mso-width-relative:margin;mso-height-relative:margin" o:gfxdata="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" strokecolor="red" strokeweight="1.5pt">
+                <v:stroke endarrow="block" joinstyle="miter"/>
+              </v:shape>
+            </w:pict>
+          </mc:Fallback>
+        </mc:AlternateContent>
+      </w:r>
+      <w:r>
+        <w:rPr>
+          <w:noProof/>
+        </w:rPr>
+        <mc:AlternateContent>
+          <mc:Choice Requires="wps">
+            <w:drawing>
+              <wp:anchor distT="0" distB="0" distL="114300" distR="114300" simplePos="0" relativeHeight="251661312" behindDoc="0" locked="0" layoutInCell="1" allowOverlap="1" wp14:anchorId="5AE7DCBD" wp14:editId="55FF1EBE">
+                <wp:simplePos x="0" y="0"/>
+                <wp:positionH relativeFrom="column">
+                  <wp:posOffset>2143663</wp:posOffset>
+                </wp:positionH>
+                <wp:positionV relativeFrom="paragraph">
+                  <wp:posOffset>2404158</wp:posOffset>
+                </wp:positionV>
+                <wp:extent cx="301793" cy="750498"/>
+                <wp:effectExtent l="0" t="0" r="22225" b="31115"/>
+                <wp:wrapNone/>
+                <wp:docPr id="6" name="Connecteur droit 6"/>
+                <wp:cNvGraphicFramePr/>
+                <a:graphic xmlns:a="http://schemas.openxmlformats.org/drawingml/2006/main">
+                  <a:graphicData uri="http://schemas.microsoft.com/office/word/2010/wordprocessingShape">
+                    <wps:wsp>
+                      <wps:cNvCnPr/>
+                      <wps:spPr>
+                        <a:xfrm flipH="1">
+                          <a:off x="0" y="0"/>
+                          <a:ext cx="301793" cy="750498"/>
+                        </a:xfrm>
+                        <a:prstGeom prst="line">
+                          <a:avLst/>
+                        </a:prstGeom>
+                        <a:ln w="19050">
+                          <a:solidFill>
+                            <a:srgbClr val="FF0000"/>
+                          </a:solidFill>
+                        </a:ln>
+                      </wps:spPr>
+                      <wps:style>
+                        <a:lnRef idx="1">
+                          <a:schemeClr val="accent1"/>
+                        </a:lnRef>
+                        <a:fillRef idx="0">
+                          <a:schemeClr val="accent1"/>
+                        </a:fillRef>
+                        <a:effectRef idx="0">
+                          <a:schemeClr val="accent1"/>
+                        </a:effectRef>
+                        <a:fontRef idx="minor">
+                          <a:schemeClr val="tx1"/>
+                        </a:fontRef>
+                      </wps:style>
+                      <wps:bodyPr/>
+                    </wps:wsp>
+                  </a:graphicData>
+                </a:graphic>
+                <wp14:sizeRelH relativeFrom="margin">
+                  <wp14:pctWidth>0</wp14:pctWidth>
+                </wp14:sizeRelH>
+                <wp14:sizeRelV relativeFrom="margin">
+                  <wp14:pctHeight>0</wp14:pctHeight>
+                </wp14:sizeRelV>
+              </wp:anchor>
+            </w:drawing>
+          </mc:Choice>
+          <mc:Fallback>
+            <w:pict>
+              <v:line w14:anchorId="76671C26" id="Connecteur droit 6" o:spid="_x0000_s1026" style="position:absolute;flip:x;z-index:251661312;visibility:visible;mso-wrap-style:square;mso-width-percent:0;mso-height-percent:0;mso-wrap-distance-left:9pt;mso-wrap-distance-top:0;mso-wrap-distance-right:9pt;mso-wrap-distance-bottom:0;mso-position-horizontal:absolute;mso-position-horizontal-relative:text;mso-position-vertical:absolute;mso-position-vertical-relative:text;mso-width-percent:0;mso-height-percent:0;mso-width-relative:margin;mso-height-relative:margin" from="168.8pt,189.3pt" to="192.55pt,248.4pt" o:gfxdata="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" strokecolor="red" strokeweight="1.5pt">
+                <v:stroke joinstyle="miter"/>
+              </v:line>
+            </w:pict>
+          </mc:Fallback>
+        </mc:AlternateContent>
+      </w:r>
+      <w:r>
+        <w:rPr>
+          <w:noProof/>
+        </w:rPr>
+        <mc:AlternateContent>
+          <mc:Choice Requires="wps">
+            <w:drawing>
+              <wp:anchor distT="45720" distB="45720" distL="114300" distR="114300" simplePos="0" relativeHeight="251664384" behindDoc="0" locked="0" layoutInCell="1" allowOverlap="1" wp14:anchorId="430BB034" wp14:editId="642C1EA3">
+                <wp:simplePos x="0" y="0"/>
+                <wp:positionH relativeFrom="page">
+                  <wp:posOffset>51758</wp:posOffset>
+                </wp:positionH>
+                <wp:positionV relativeFrom="paragraph">
+                  <wp:posOffset>2852552</wp:posOffset>
+                </wp:positionV>
+                <wp:extent cx="1009291" cy="1404620"/>
+                <wp:effectExtent l="0" t="0" r="19685" b="23495"/>
+                <wp:wrapNone/>
+                <wp:docPr id="217" name="Zone de texte 2"/>
+                <wp:cNvGraphicFramePr>
+                  <a:graphicFrameLocks xmlns:a="http://schemas.openxmlformats.org/drawingml/2006/main"/>
+                </wp:cNvGraphicFramePr>
+                <a:graphic xmlns:a="http://schemas.openxmlformats.org/drawingml/2006/main">
+                  <a:graphicData uri="http://schemas.microsoft.com/office/word/2010/wordprocessingShape">
+                    <wps:wsp>
+                      <wps:cNvSpPr txBox="1">
+                        <a:spLocks noChangeArrowheads="1"/>
+                      </wps:cNvSpPr>
+                      <wps:spPr bwMode="auto">
+                        <a:xfrm>
+                          <a:off x="0" y="0"/>
+                          <a:ext cx="1009291" cy="1404620"/>
+                        </a:xfrm>
+                        <a:prstGeom prst="rect">
+                          <a:avLst/>
+                        </a:prstGeom>
+                        <a:noFill/>
+                        <a:ln w="19050">
+                          <a:solidFill>
+                            <a:srgbClr val="FF0000"/>
+                          </a:solidFill>
+                          <a:miter lim="800000"/>
+                          <a:headEnd/>
+                          <a:tailEnd/>
+                        </a:ln>
+                      </wps:spPr>
+                      <wps:txbx>
+                        <w:txbxContent>
+                          <w:p>
+                            <w:r>
+                              <w:t>Ordre de fin de partie et ouverture</w:t>
+                            </w:r>
+                            <w:r>
+                              <w:t xml:space="preserve"> automatique</w:t>
+                            </w:r>
+                            <w:r>
+                              <w:t xml:space="preserve"> de la porte.</w:t>
+                            </w:r>
+                          </w:p>
+                        </w:txbxContent>
+                      </wps:txbx>
+                      <wps:bodyPr rot="0" vert="horz" wrap="square" lIns="91440" tIns="45720" rIns="91440" bIns="45720" anchor="t" anchorCtr="0">
+                        <a:spAutoFit/>
+                      </wps:bodyPr>
+                    </wps:wsp>
+                  </a:graphicData>
+                </a:graphic>
+                <wp14:sizeRelH relativeFrom="margin">
+                  <wp14:pctWidth>0</wp14:pctWidth>
+                </wp14:sizeRelH>
+                <wp14:sizeRelV relativeFrom="margin">
+                  <wp14:pctHeight>20000</wp14:pctHeight>
+                </wp14:sizeRelV>
+              </wp:anchor>
+            </w:drawing>
+          </mc:Choice>
+          <mc:Fallback>
+            <w:pict>
+              <v:shape w14:anchorId="430BB034" id="Zone de texte 2" o:spid="_x0000_s1027" type="#_x0000_t202" style="position:absolute;margin-left:4.1pt;margin-top:224.6pt;width:79.45pt;height:110.6pt;z-index:251664384;visibility:visible;mso-wrap-style:square;mso-width-percent:0;mso-height-percent:200;mso-wrap-distance-left:9pt;mso-wrap-distance-top:3.6pt;mso-wrap-distance-right:9pt;mso-wrap-distance-bottom:3.6pt;mso-position-horizontal:absolute;mso-position-horizontal-relative:page;mso-position-vertical:absolute;mso-position-vertical-relative:text;mso-width-percent:0;mso-height-percent:200;mso-width-relative:margin;mso-height-relative:margin;v-text-anchor:top" o:gfxdata="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" filled="f" strokecolor="red" strokeweight="1.5pt">
+                <v:textbox style="mso-fit-shape-to-text:t">
+                  <w:txbxContent>
+                    <w:p>
+                      <w:r>
+                        <w:t>Ordre de fin de partie et ouverture</w:t>
+                      </w:r>
+                      <w:r>
+                        <w:t xml:space="preserve"> automatique</w:t>
+                      </w:r>
+                      <w:r>
+                        <w:t xml:space="preserve"> de la porte.</w:t>
+                      </w:r>
+                    </w:p>
+                  </w:txbxContent>
+                </v:textbox>
+                <w10:wrap anchorx="page"/>
+              </v:shape>
+            </w:pict>
+          </mc:Fallback>
+        </mc:AlternateContent>
+      </w:r>
+      <w:r>
+        <w:rPr>
+          <w:noProof/>
+        </w:rPr>
+        <mc:AlternateContent>
+          <mc:Choice Requires="wps">
+            <w:drawing>
+              <wp:anchor distT="0" distB="0" distL="114300" distR="114300" simplePos="0" relativeHeight="251662336" behindDoc="0" locked="0" layoutInCell="1" allowOverlap="1" wp14:anchorId="332EB3DD" wp14:editId="775705A2">
+                <wp:simplePos x="0" y="0"/>
+                <wp:positionH relativeFrom="column">
+                  <wp:posOffset>1228941</wp:posOffset>
+                </wp:positionH>
+                <wp:positionV relativeFrom="paragraph">
+                  <wp:posOffset>2998950</wp:posOffset>
+                </wp:positionV>
+                <wp:extent cx="1043150" cy="897147"/>
+                <wp:effectExtent l="0" t="0" r="24130" b="17780"/>
+                <wp:wrapNone/>
+                <wp:docPr id="7" name="Ellipse 7"/>
+                <wp:cNvGraphicFramePr/>
+                <a:graphic xmlns:a="http://schemas.openxmlformats.org/drawingml/2006/main">
+                  <a:graphicData uri="http://schemas.microsoft.com/office/word/2010/wordprocessingShape">
+                    <wps:wsp>
+                      <wps:cNvSpPr/>
+                      <wps:spPr>
+                        <a:xfrm>
+                          <a:off x="0" y="0"/>
+                          <a:ext cx="1043150" cy="897147"/>
+                        </a:xfrm>
+                        <a:prstGeom prst="ellipse">
+                          <a:avLst/>
+                        </a:prstGeom>
+                        <a:noFill/>
+                        <a:ln w="19050">
+                          <a:solidFill>
+                            <a:srgbClr val="FF0000"/>
+                          </a:solidFill>
+                        </a:ln>
+                      </wps:spPr>
+                      <wps:style>
+                        <a:lnRef idx="2">
+                          <a:schemeClr val="accent1">
+                            <a:shade val="50000"/>
+                          </a:schemeClr>
+                        </a:lnRef>
+                        <a:fillRef idx="1">
+                          <a:schemeClr val="accent1"/>
+                        </a:fillRef>
+                        <a:effectRef idx="0">
+                          <a:schemeClr val="accent1"/>
+                        </a:effectRef>
+                        <a:fontRef idx="minor">
+                          <a:schemeClr val="lt1"/>
+                        </a:fontRef>
+                      </wps:style>
+                      <wps:bodyPr rot="0" spcFirstLastPara="0" vertOverflow="overflow" horzOverflow="overflow" vert="horz" wrap="square" lIns="91440" tIns="45720" rIns="91440" bIns="45720" numCol="1" spcCol="0" rtlCol="0" fromWordArt="0" anchor="ctr" anchorCtr="0" forceAA="0" compatLnSpc="1">
+                        <a:prstTxWarp prst="textNoShape">
+                          <a:avLst/>
+                        </a:prstTxWarp>
+                        <a:noAutofit/>
+                      </wps:bodyPr>
+                    </wps:wsp>
+                  </a:graphicData>
+                </a:graphic>
+                <wp14:sizeRelH relativeFrom="margin">
+                  <wp14:pctWidth>0</wp14:pctWidth>
+                </wp14:sizeRelH>
+                <wp14:sizeRelV relativeFrom="margin">
+                  <wp14:pctHeight>0</wp14:pctHeight>
+                </wp14:sizeRelV>
+              </wp:anchor>
+            </w:drawing>
+          </mc:Choice>
+          <mc:Fallback>
+            <w:pict>
+              <v:oval w14:anchorId="1C450D14" id="Ellipse 7" o:spid="_x0000_s1026" style="position:absolute;margin-left:96.75pt;margin-top:236.15pt;width:82.15pt;height:70.65pt;z-index:251662336;visibility:visible;mso-wrap-style:square;mso-width-percent:0;mso-height-percent:0;mso-wrap-distance-left:9pt;mso-wrap-distance-top:0;mso-wrap-distance-right:9pt;mso-wrap-distance-bottom:0;mso-position-horizontal:absolute;mso-position-horizontal-relative:text;mso-position-vertical:absolute;mso-position-vertical-relative:text;mso-width-percent:0;mso-height-percent:0;mso-width-relative:margin;mso-height-relative:margin;v-text-anchor:middle" o:gfxdata="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" filled="f" strokecolor="red" strokeweight="1.5pt">
+                <v:stroke joinstyle="miter"/>
+              </v:oval>
+            </w:pict>
+          </mc:Fallback>
+        </mc:AlternateContent>
+      </w:r>
       <w:r>
         <w:rPr>
           <w:noProof/>
@@ -1002,6 +1424,7 @@
           </mc:Fallback>
         </mc:AlternateContent>
       </w:r>
+      <w:bookmarkStart w:id="1" w:name="_GoBack"/>
       <w:r>
         <w:rPr>
           <w:noProof/>
@@ -1055,20 +1478,20 @@
           </wp:inline>
         </w:drawing>
       </w:r>
-      <w:bookmarkStart w:id="1" w:name="_GoBack"/>
       <w:bookmarkEnd w:id="1"/>
     </w:p>
     <w:p>
       <w:pPr>
         <w:pStyle w:val="Titre1"/>
       </w:pPr>
+      <w:bookmarkStart w:id="2" w:name="_Toc30150075"/>
       <w:r>
         <w:t>Matériel</w:t>
       </w:r>
       <w:r>
         <w:t xml:space="preserve"> et Software de développement (en Python)</w:t>
       </w:r>
-      <w:bookmarkEnd w:id="0"/>
+      <w:bookmarkEnd w:id="2"/>
     </w:p>
     <w:p>
       <w:r>
@@ -1113,7 +1536,7 @@
         <w:t>Gâche électrique RS PRO code 741-8240</w:t>
       </w:r>
       <w:r>
-        <w:t xml:space="preserve"> (Manquante au début du projet 14/01/2020)</w:t>
+        <w:t xml:space="preserve"> </w:t>
       </w:r>
     </w:p>
     <w:p>
@@ -1148,6 +1571,70 @@
       <w:r>
         <w:t>2482)</w:t>
       </w:r>
+    </w:p>
+    <w:p>
+      <w:r>
+        <w:t xml:space="preserve">- </w:t>
+      </w:r>
+      <w:r>
+        <w:t>Vérin pneumatique DSNU, course 125mm, alésage 25mm, Double Action Mâle G 1/8</w:t>
+      </w:r>
+      <w:r>
+        <w:t xml:space="preserve"> (</w:t>
+      </w:r>
+      <w:r>
+        <w:rPr>
+          <w:rStyle w:val="keylabel"/>
+        </w:rPr>
+        <w:t>Code commande RS</w:t>
+      </w:r>
+      <w:r>
+        <w:t xml:space="preserve"> </w:t>
+      </w:r>
+      <w:r>
+        <w:rPr>
+          <w:rStyle w:val="keyvalue"/>
+        </w:rPr>
+        <w:t>121-4657</w:t>
+      </w:r>
+      <w:r>
+        <w:rPr>
+          <w:rStyle w:val="keyvalue"/>
+        </w:rPr>
+        <w:t xml:space="preserve"> ; </w:t>
+      </w:r>
+      <w:r>
+        <w:rPr>
+          <w:rStyle w:val="keylabel"/>
+        </w:rPr>
+        <w:t>Référence fabricant</w:t>
+      </w:r>
+      <w:r>
+        <w:t xml:space="preserve"> </w:t>
+      </w:r>
+      <w:r>
+        <w:rPr>
+          <w:rStyle w:val="keyvalue"/>
+        </w:rPr>
+        <w:t>DSNU-25-125-PPV-A</w:t>
+      </w:r>
+      <w:r>
+        <w:rPr>
+          <w:rStyle w:val="keyvalue"/>
+        </w:rPr>
+        <w:t xml:space="preserve"> ; </w:t>
+      </w:r>
+      <w:r>
+        <w:rPr>
+          <w:rStyle w:val="keylabel"/>
+        </w:rPr>
+        <w:t>Marque</w:t>
+      </w:r>
+      <w:hyperlink r:id="rId12" w:tooltip="Achetez Festo produits en ligne" w:history="1">
+        <w:r>
+          <w:t>)</w:t>
+        </w:r>
+      </w:hyperlink>
     </w:p>
     <w:p>
       <w:r>
@@ -1164,129 +1651,132 @@
       </w:pPr>
       <w:proofErr w:type="spellStart"/>
       <w:r>
+        <w:t>PyCharm</w:t>
+      </w:r>
+      <w:proofErr w:type="spellEnd"/>
+      <w:r>
+        <w:t xml:space="preserve">, environnement de </w:t>
+      </w:r>
+      <w:proofErr w:type="spellStart"/>
+      <w:r>
+        <w:t>developpement</w:t>
+      </w:r>
+      <w:proofErr w:type="spellEnd"/>
+      <w:r>
+        <w:t xml:space="preserve"> intégré (IDE = </w:t>
+      </w:r>
+      <w:proofErr w:type="spellStart"/>
+      <w:r>
+        <w:t>integrated</w:t>
+      </w:r>
+      <w:proofErr w:type="spellEnd"/>
+      <w:r>
+        <w:t xml:space="preserve"> </w:t>
+      </w:r>
+      <w:proofErr w:type="spellStart"/>
+      <w:r>
+        <w:t>development</w:t>
+      </w:r>
+      <w:proofErr w:type="spellEnd"/>
+      <w:r>
+        <w:t xml:space="preserve"> </w:t>
+      </w:r>
+      <w:proofErr w:type="spellStart"/>
+      <w:r>
+        <w:t>environment</w:t>
+      </w:r>
+      <w:proofErr w:type="spellEnd"/>
+      <w:r>
+        <w:t xml:space="preserve">) utilisé pour programmer en Python. La première version de </w:t>
+      </w:r>
+      <w:proofErr w:type="spellStart"/>
+      <w:r>
+        <w:t>PyCharm</w:t>
+      </w:r>
+      <w:proofErr w:type="spellEnd"/>
+      <w:r>
+        <w:t xml:space="preserve"> a été publiée en juillet 2008. C'est </w:t>
+      </w:r>
+      <w:proofErr w:type="spellStart"/>
+      <w:r>
+        <w:t>JetBrains</w:t>
+      </w:r>
+      <w:proofErr w:type="spellEnd"/>
+      <w:r>
+        <w:t xml:space="preserve"> qui a développé </w:t>
+      </w:r>
+      <w:proofErr w:type="spellStart"/>
+      <w:r>
+        <w:t>Pycharm</w:t>
+      </w:r>
+      <w:proofErr w:type="spellEnd"/>
+      <w:r>
+        <w:t xml:space="preserve"> (</w:t>
+      </w:r>
+      <w:proofErr w:type="spellStart"/>
+      <w:r>
+        <w:t>JetBrains</w:t>
+      </w:r>
+      <w:proofErr w:type="spellEnd"/>
+      <w:r>
+        <w:t xml:space="preserve"> aussi connu pour avoir développé </w:t>
+      </w:r>
+      <w:proofErr w:type="spellStart"/>
+      <w:r>
+        <w:t>IntelliJ</w:t>
+      </w:r>
+      <w:proofErr w:type="spellEnd"/>
+      <w:r>
+        <w:t xml:space="preserve"> - Java). Il est multi-plateforme et fonctionne sur Windows, Mac OS X et Linux. Il est disponible en trois versions, la version Community sous licence Apache, la version </w:t>
+      </w:r>
+      <w:proofErr w:type="spellStart"/>
+      <w:r>
+        <w:t>Educational</w:t>
+      </w:r>
+      <w:proofErr w:type="spellEnd"/>
+      <w:r>
+        <w:t xml:space="preserve"> (</w:t>
+      </w:r>
+      <w:proofErr w:type="spellStart"/>
+      <w:r>
+        <w:t>Edu</w:t>
+      </w:r>
+      <w:proofErr w:type="spellEnd"/>
+      <w:r>
+        <w:t>) et la version Professional sous licence propriétaire. Les deux premières versions sont open source, donc gratuite alors que la version Professional est payante. La version Community, celle qui nous intéresse, possède différentes fonctionnalités tels que la coloration syntaxique, l'</w:t>
+      </w:r>
+      <w:proofErr w:type="spellStart"/>
+      <w:r>
+        <w:t>auto-complétion</w:t>
+      </w:r>
+      <w:proofErr w:type="spellEnd"/>
+      <w:r>
+        <w:t xml:space="preserve"> ou encore la </w:t>
+      </w:r>
+      <w:r>
         <w:lastRenderedPageBreak/>
-        <w:t>PyCharm</w:t>
+        <w:t xml:space="preserve">vérification de code en direct. La version payante possède évidemment des fonctionnalités que la version payante ne possède pas tels que la gestion complète de bases de données ou encore une panoplie de </w:t>
+      </w:r>
+      <w:proofErr w:type="spellStart"/>
+      <w:r>
+        <w:t>framework</w:t>
       </w:r>
       <w:proofErr w:type="spellEnd"/>
       <w:r>
-        <w:t xml:space="preserve">, environnement de </w:t>
+        <w:t xml:space="preserve"> plus importante que sur la version communautaire. </w:t>
+      </w:r>
+      <w:r>
+        <w:t>On peut</w:t>
+      </w:r>
+      <w:r>
+        <w:t xml:space="preserve"> télécharger </w:t>
       </w:r>
       <w:proofErr w:type="spellStart"/>
       <w:r>
-        <w:t>developpement</w:t>
+        <w:t>Pycharm</w:t>
       </w:r>
       <w:proofErr w:type="spellEnd"/>
       <w:r>
-        <w:t xml:space="preserve"> intégré (IDE = </w:t>
-      </w:r>
-      <w:proofErr w:type="spellStart"/>
-      <w:r>
-        <w:t>integrated</w:t>
-      </w:r>
-      <w:proofErr w:type="spellEnd"/>
-      <w:r>
-        <w:t xml:space="preserve"> </w:t>
-      </w:r>
-      <w:proofErr w:type="spellStart"/>
-      <w:r>
-        <w:t>development</w:t>
-      </w:r>
-      <w:proofErr w:type="spellEnd"/>
-      <w:r>
-        <w:t xml:space="preserve"> </w:t>
-      </w:r>
-      <w:proofErr w:type="spellStart"/>
-      <w:r>
-        <w:t>environment</w:t>
-      </w:r>
-      <w:proofErr w:type="spellEnd"/>
-      <w:r>
-        <w:t xml:space="preserve">) utilisé pour programmer en Python. La première version de </w:t>
-      </w:r>
-      <w:proofErr w:type="spellStart"/>
-      <w:r>
-        <w:t>PyCharm</w:t>
-      </w:r>
-      <w:proofErr w:type="spellEnd"/>
-      <w:r>
-        <w:t xml:space="preserve"> a été publiée en juillet 2008. C'est </w:t>
-      </w:r>
-      <w:proofErr w:type="spellStart"/>
-      <w:r>
-        <w:t>JetBrains</w:t>
-      </w:r>
-      <w:proofErr w:type="spellEnd"/>
-      <w:r>
-        <w:t xml:space="preserve"> qui a développé </w:t>
-      </w:r>
-      <w:proofErr w:type="spellStart"/>
-      <w:r>
-        <w:t>Pycharm</w:t>
-      </w:r>
-      <w:proofErr w:type="spellEnd"/>
-      <w:r>
-        <w:t xml:space="preserve"> (</w:t>
-      </w:r>
-      <w:proofErr w:type="spellStart"/>
-      <w:r>
-        <w:t>JetBrains</w:t>
-      </w:r>
-      <w:proofErr w:type="spellEnd"/>
-      <w:r>
-        <w:t xml:space="preserve"> aussi connu pour avoir développé </w:t>
-      </w:r>
-      <w:proofErr w:type="spellStart"/>
-      <w:r>
-        <w:t>IntelliJ</w:t>
-      </w:r>
-      <w:proofErr w:type="spellEnd"/>
-      <w:r>
-        <w:t xml:space="preserve"> - Java). Il est multi-plateforme et fonctionne sur Windows, Mac OS X et Linux. Il est disponible en trois versions, la version Community sous licence Apache, la version </w:t>
-      </w:r>
-      <w:proofErr w:type="spellStart"/>
-      <w:r>
-        <w:t>Educational</w:t>
-      </w:r>
-      <w:proofErr w:type="spellEnd"/>
-      <w:r>
-        <w:t xml:space="preserve"> (</w:t>
-      </w:r>
-      <w:proofErr w:type="spellStart"/>
-      <w:r>
-        <w:t>Edu</w:t>
-      </w:r>
-      <w:proofErr w:type="spellEnd"/>
-      <w:r>
-        <w:t>) et la version Professional sous licence propriétaire. Les deux premières versions sont open source, donc gratuite alors que la version Professional est payante. La version Community, celle qui nous intéresse, possède différentes fonctionnalités tels que la coloration syntaxique, l'</w:t>
-      </w:r>
-      <w:proofErr w:type="spellStart"/>
-      <w:r>
-        <w:t>auto-complétion</w:t>
-      </w:r>
-      <w:proofErr w:type="spellEnd"/>
-      <w:r>
-        <w:t xml:space="preserve"> ou encore la vérification de code en direct. La version payante possède évidemment des fonctionnalités que la version payante ne possède pas tels que la gestion complète de bases de données ou encore une panoplie de </w:t>
-      </w:r>
-      <w:proofErr w:type="spellStart"/>
-      <w:r>
-        <w:t>framework</w:t>
-      </w:r>
-      <w:proofErr w:type="spellEnd"/>
-      <w:r>
-        <w:t xml:space="preserve"> plus importante que sur la version communautaire. </w:t>
-      </w:r>
-      <w:r>
-        <w:t>On peut</w:t>
-      </w:r>
-      <w:r>
-        <w:t xml:space="preserve"> télécharger </w:t>
-      </w:r>
-      <w:proofErr w:type="spellStart"/>
-      <w:r>
-        <w:t>Pycharm</w:t>
-      </w:r>
-      <w:proofErr w:type="spellEnd"/>
-      <w:r>
         <w:t xml:space="preserve"> à cette adresse : https://www.jetbrains.com/pycharm/</w:t>
       </w:r>
       <w:r>
@@ -1298,7 +1788,7 @@
       <w:r>
         <w:t>(</w:t>
       </w:r>
-      <w:hyperlink r:id="rId12" w:history="1">
+      <w:hyperlink r:id="rId13" w:history="1">
         <w:r>
           <w:rPr>
             <w:rStyle w:val="Lienhypertexte"/>
@@ -1319,33 +1809,33 @@
       <w:pPr>
         <w:pStyle w:val="Titre1"/>
       </w:pPr>
-      <w:bookmarkStart w:id="2" w:name="_Toc29982083"/>
+      <w:bookmarkStart w:id="3" w:name="_Toc30150076"/>
       <w:r>
         <w:t>Détecter les médaillons</w:t>
-      </w:r>
-      <w:bookmarkEnd w:id="2"/>
-    </w:p>
-    <w:p>
-      <w:pPr>
-        <w:pStyle w:val="Titre2"/>
-      </w:pPr>
-      <w:bookmarkStart w:id="3" w:name="_Toc29982084"/>
-      <w:r>
-        <w:t>Configuration d’un</w:t>
-      </w:r>
-      <w:r>
-        <w:t xml:space="preserve"> Raspberry PI 3B</w:t>
-      </w:r>
-      <w:r>
-        <w:t xml:space="preserve"> sous Raspbian</w:t>
       </w:r>
       <w:bookmarkEnd w:id="3"/>
     </w:p>
     <w:p>
+      <w:pPr>
+        <w:pStyle w:val="Titre2"/>
+      </w:pPr>
+      <w:bookmarkStart w:id="4" w:name="_Toc30150077"/>
+      <w:r>
+        <w:t>Configuration d’un</w:t>
+      </w:r>
+      <w:r>
+        <w:t xml:space="preserve"> Raspberry PI 3B</w:t>
+      </w:r>
+      <w:r>
+        <w:t xml:space="preserve"> sous Raspbian</w:t>
+      </w:r>
+      <w:bookmarkEnd w:id="4"/>
+    </w:p>
+    <w:p>
       <w:r>
         <w:t xml:space="preserve">Guide d’installation : </w:t>
       </w:r>
-      <w:hyperlink r:id="rId13" w:history="1">
+      <w:hyperlink r:id="rId14" w:history="1">
         <w:r>
           <w:rPr>
             <w:rStyle w:val="Lienhypertexte"/>
@@ -1384,7 +1874,6 @@
     </w:p>
     <w:p>
       <w:r>
-        <w:lastRenderedPageBreak/>
         <w:t>- Clavier et souris USB</w:t>
       </w:r>
     </w:p>
@@ -1392,7 +1881,7 @@
       <w:pPr>
         <w:pStyle w:val="Titre2"/>
       </w:pPr>
-      <w:bookmarkStart w:id="4" w:name="_Toc29982085"/>
+      <w:bookmarkStart w:id="5" w:name="_Toc30150078"/>
       <w:r>
         <w:t>Configurer les lecteur</w:t>
       </w:r>
@@ -1405,13 +1894,13 @@
       <w:r>
         <w:t xml:space="preserve"> en Python via la Raspberry</w:t>
       </w:r>
-      <w:bookmarkEnd w:id="4"/>
+      <w:bookmarkEnd w:id="5"/>
     </w:p>
     <w:p>
       <w:r>
         <w:t xml:space="preserve">Guide d’installation : </w:t>
       </w:r>
-      <w:hyperlink r:id="rId14" w:history="1">
+      <w:hyperlink r:id="rId15" w:history="1">
         <w:r>
           <w:rPr>
             <w:rStyle w:val="Lienhypertexte"/>
@@ -1436,7 +1925,7 @@
       <w:pPr>
         <w:pStyle w:val="Titre1"/>
       </w:pPr>
-      <w:bookmarkStart w:id="5" w:name="_Toc29982086"/>
+      <w:bookmarkStart w:id="6" w:name="_Toc30150079"/>
       <w:r>
         <w:t xml:space="preserve">Allumer les </w:t>
       </w:r>
@@ -1444,32 +1933,32 @@
       <w:r>
         <w:t>leds</w:t>
       </w:r>
-      <w:bookmarkEnd w:id="5"/>
+      <w:bookmarkEnd w:id="6"/>
       <w:proofErr w:type="spellEnd"/>
     </w:p>
     <w:p>
       <w:pPr>
         <w:pStyle w:val="Titre1"/>
       </w:pPr>
-      <w:bookmarkStart w:id="6" w:name="_Toc29982087"/>
+      <w:bookmarkStart w:id="7" w:name="_Toc30150080"/>
       <w:r>
         <w:t>Ouvrir la porte</w:t>
       </w:r>
-      <w:bookmarkEnd w:id="6"/>
+      <w:bookmarkEnd w:id="7"/>
     </w:p>
     <w:p>
       <w:pPr>
         <w:pStyle w:val="Titre1"/>
       </w:pPr>
-      <w:bookmarkStart w:id="7" w:name="_Toc29982088"/>
+      <w:bookmarkStart w:id="8" w:name="_Toc30150081"/>
       <w:r>
         <w:t>Envoyer ordre de fin de partie</w:t>
       </w:r>
-      <w:bookmarkEnd w:id="7"/>
+      <w:bookmarkEnd w:id="8"/>
     </w:p>
     <w:sectPr>
-      <w:headerReference w:type="default" r:id="rId15"/>
-      <w:footerReference w:type="default" r:id="rId16"/>
+      <w:headerReference w:type="default" r:id="rId16"/>
+      <w:footerReference w:type="default" r:id="rId17"/>
       <w:pgSz w:w="11906" w:h="16838"/>
       <w:pgMar w:top="1440" w:right="1080" w:bottom="1440" w:left="1080" w:header="510" w:footer="567" w:gutter="0"/>
       <w:cols w:space="708"/>
@@ -2252,6 +2741,12 @@
   </w:num>
   <w:num w:numId="4">
     <w:abstractNumId w:val="1"/>
+  </w:num>
+  <w:num w:numId="5">
+    <w:abstractNumId w:val="3"/>
+    <w:lvlOverride w:ilvl="0">
+      <w:startOverride w:val="1"/>
+    </w:lvlOverride>
   </w:num>
 </w:numbering>
 </file>
@@ -2736,7 +3231,6 @@
   <w:style w:type="character" w:default="1" w:styleId="Policepardfaut">
     <w:name w:val="Default Paragraph Font"/>
     <w:uiPriority w:val="1"/>
-    <w:semiHidden/>
     <w:unhideWhenUsed/>
   </w:style>
   <w:style w:type="table" w:default="1" w:styleId="TableauNormal">
@@ -2956,6 +3450,16 @@
       <w:color w:val="605E5C"/>
       <w:shd w:val="clear" w:color="auto" w:fill="E1DFDD"/>
     </w:rPr>
+  </w:style>
+  <w:style w:type="character" w:customStyle="1" w:styleId="keylabel">
+    <w:name w:val="keylabel"/>
+    <w:basedOn w:val="Policepardfaut"/>
+    <w:rsid w:val="00FF7E49"/>
+  </w:style>
+  <w:style w:type="character" w:customStyle="1" w:styleId="keyvalue">
+    <w:name w:val="keyvalue"/>
+    <w:basedOn w:val="Policepardfaut"/>
+    <w:rsid w:val="00FF7E49"/>
   </w:style>
 </w:styles>
 </file>
@@ -3256,21 +3760,6 @@
 </file>
 
 <file path=customXml/item1.xml><?xml version="1.0" encoding="utf-8"?>
-<p:properties xmlns:p="http://schemas.microsoft.com/office/2006/metadata/properties" xmlns:xsi="http://www.w3.org/2001/XMLSchema-instance" xmlns:pc="http://schemas.microsoft.com/office/infopath/2007/PartnerControls">
-  <documentManagement/>
-</p:properties>
-</file>
-
-<file path=customXml/item2.xml><?xml version="1.0" encoding="utf-8"?>
-<?mso-contentType ?>
-<FormTemplates xmlns="http://schemas.microsoft.com/sharepoint/v3/contenttype/forms">
-  <Display>DocumentLibraryForm</Display>
-  <Edit>DocumentLibraryForm</Edit>
-  <New>DocumentLibraryForm</New>
-</FormTemplates>
-</file>
-
-<file path=customXml/item3.xml><?xml version="1.0" encoding="utf-8"?>
 <ct:contentTypeSchema xmlns:ct="http://schemas.microsoft.com/office/2006/metadata/contentType" xmlns:ma="http://schemas.microsoft.com/office/2006/metadata/properties/metaAttributes" ct:_="" ma:_="" ma:contentTypeName="Document" ma:contentTypeID="0x01010078E12B7ED4F45F469A3BB4708EBA1047" ma:contentTypeVersion="10" ma:contentTypeDescription="Crée un document." ma:contentTypeScope="" ma:versionID="605e75f0a715e9af5c8f2e8e9084a287">
   <xsd:schema xmlns:xsd="http://www.w3.org/2001/XMLSchema" xmlns:xs="http://www.w3.org/2001/XMLSchema" xmlns:p="http://schemas.microsoft.com/office/2006/metadata/properties" xmlns:ns3="e2792e6f-ab6b-465c-b2e9-dbb542980a21" xmlns:ns4="2d532438-4350-4d82-8e3a-4f3dad757230" targetNamespace="http://schemas.microsoft.com/office/2006/metadata/properties" ma:root="true" ma:fieldsID="8c216af3487f2b5fdbd477b05d214516" ns3:_="" ns4:_="">
     <xsd:import namespace="e2792e6f-ab6b-465c-b2e9-dbb542980a21"/>
@@ -3473,28 +3962,26 @@
 </ct:contentTypeSchema>
 </file>
 
+<file path=customXml/item2.xml><?xml version="1.0" encoding="utf-8"?>
+<?mso-contentType ?>
+<FormTemplates xmlns="http://schemas.microsoft.com/sharepoint/v3/contenttype/forms">
+  <Display>DocumentLibraryForm</Display>
+  <Edit>DocumentLibraryForm</Edit>
+  <New>DocumentLibraryForm</New>
+</FormTemplates>
+</file>
+
+<file path=customXml/item3.xml><?xml version="1.0" encoding="utf-8"?>
+<p:properties xmlns:p="http://schemas.microsoft.com/office/2006/metadata/properties" xmlns:xsi="http://www.w3.org/2001/XMLSchema-instance" xmlns:pc="http://schemas.microsoft.com/office/infopath/2007/PartnerControls">
+  <documentManagement/>
+</p:properties>
+</file>
+
 <file path=customXml/item4.xml><?xml version="1.0" encoding="utf-8"?>
 <b:Sources xmlns:b="http://schemas.openxmlformats.org/officeDocument/2006/bibliography" xmlns="http://schemas.openxmlformats.org/officeDocument/2006/bibliography" SelectedStyle="\APASixthEditionOfficeOnline.xsl" StyleName="APA" Version="6"/>
 </file>
 
 <file path=customXml/itemProps1.xml><?xml version="1.0" encoding="utf-8"?>
-<ds:datastoreItem xmlns:ds="http://schemas.openxmlformats.org/officeDocument/2006/customXml" ds:itemID="{D5C41169-7482-4FDB-88D8-F4CA27DA2671}">
-  <ds:schemaRefs>
-    <ds:schemaRef ds:uri="http://schemas.microsoft.com/office/2006/metadata/properties"/>
-    <ds:schemaRef ds:uri="http://schemas.microsoft.com/office/infopath/2007/PartnerControls"/>
-  </ds:schemaRefs>
-</ds:datastoreItem>
-</file>
-
-<file path=customXml/itemProps2.xml><?xml version="1.0" encoding="utf-8"?>
-<ds:datastoreItem xmlns:ds="http://schemas.openxmlformats.org/officeDocument/2006/customXml" ds:itemID="{C3B4C523-687B-4FDC-8E12-B9F6D57800C8}">
-  <ds:schemaRefs>
-    <ds:schemaRef ds:uri="http://schemas.microsoft.com/sharepoint/v3/contenttype/forms"/>
-  </ds:schemaRefs>
-</ds:datastoreItem>
-</file>
-
-<file path=customXml/itemProps3.xml><?xml version="1.0" encoding="utf-8"?>
 <ds:datastoreItem xmlns:ds="http://schemas.openxmlformats.org/officeDocument/2006/customXml" ds:itemID="{29070C2F-6E54-466C-95B6-A2E6097255B1}">
   <ds:schemaRefs>
     <ds:schemaRef ds:uri="http://schemas.microsoft.com/office/2006/metadata/contentType"/>
@@ -3513,8 +4000,25 @@
 </ds:datastoreItem>
 </file>
 
+<file path=customXml/itemProps2.xml><?xml version="1.0" encoding="utf-8"?>
+<ds:datastoreItem xmlns:ds="http://schemas.openxmlformats.org/officeDocument/2006/customXml" ds:itemID="{C3B4C523-687B-4FDC-8E12-B9F6D57800C8}">
+  <ds:schemaRefs>
+    <ds:schemaRef ds:uri="http://schemas.microsoft.com/sharepoint/v3/contenttype/forms"/>
+  </ds:schemaRefs>
+</ds:datastoreItem>
+</file>
+
+<file path=customXml/itemProps3.xml><?xml version="1.0" encoding="utf-8"?>
+<ds:datastoreItem xmlns:ds="http://schemas.openxmlformats.org/officeDocument/2006/customXml" ds:itemID="{D5C41169-7482-4FDB-88D8-F4CA27DA2671}">
+  <ds:schemaRefs>
+    <ds:schemaRef ds:uri="http://schemas.microsoft.com/office/2006/metadata/properties"/>
+    <ds:schemaRef ds:uri="http://schemas.microsoft.com/office/infopath/2007/PartnerControls"/>
+  </ds:schemaRefs>
+</ds:datastoreItem>
+</file>
+
 <file path=customXml/itemProps4.xml><?xml version="1.0" encoding="utf-8"?>
-<ds:datastoreItem xmlns:ds="http://schemas.openxmlformats.org/officeDocument/2006/customXml" ds:itemID="{ED0CB92C-08F4-49F2-BD46-C8C49AA16422}">
+<ds:datastoreItem xmlns:ds="http://schemas.openxmlformats.org/officeDocument/2006/customXml" ds:itemID="{ED799BCE-B061-4B82-B61B-E028EF323075}">
   <ds:schemaRefs>
     <ds:schemaRef ds:uri="http://schemas.openxmlformats.org/officeDocument/2006/bibliography"/>
   </ds:schemaRefs>

</xml_diff>

<commit_message>
Organisation des fichier + ajout des fichier UML
</commit_message>
<xml_diff>
--- a/Guillaume/Définition des taches étudiant 1.docx
+++ b/Guillaume/Définition des taches étudiant 1.docx
@@ -304,13 +304,146 @@
           <w:r>
             <w:fldChar w:fldCharType="separate"/>
           </w:r>
-          <w:hyperlink w:anchor="_Toc30150074" w:history="1">
+          <w:bookmarkStart w:id="0" w:name="_GoBack"/>
+          <w:bookmarkEnd w:id="0"/>
+          <w:r>
+            <w:rPr>
+              <w:rStyle w:val="Lienhypertexte"/>
+              <w:noProof/>
+            </w:rPr>
+            <w:fldChar w:fldCharType="begin"/>
+          </w:r>
+          <w:r>
+            <w:rPr>
+              <w:rStyle w:val="Lienhypertexte"/>
+              <w:noProof/>
+            </w:rPr>
+            <w:instrText xml:space="preserve"> </w:instrText>
+          </w:r>
+          <w:r>
+            <w:rPr>
+              <w:noProof/>
+            </w:rPr>
+            <w:instrText>HYPERLINK \l "_Toc30152341"</w:instrText>
+          </w:r>
+          <w:r>
+            <w:rPr>
+              <w:rStyle w:val="Lienhypertexte"/>
+              <w:noProof/>
+            </w:rPr>
+            <w:instrText xml:space="preserve"> </w:instrText>
+          </w:r>
+          <w:r>
+            <w:rPr>
+              <w:rStyle w:val="Lienhypertexte"/>
+              <w:noProof/>
+            </w:rPr>
+          </w:r>
+          <w:r>
+            <w:rPr>
+              <w:rStyle w:val="Lienhypertexte"/>
+              <w:noProof/>
+            </w:rPr>
+            <w:fldChar w:fldCharType="separate"/>
+          </w:r>
+          <w:r>
+            <w:rPr>
+              <w:rStyle w:val="Lienhypertexte"/>
+              <w:noProof/>
+            </w:rPr>
+            <w:t>I.</w:t>
+          </w:r>
+          <w:r>
+            <w:rPr>
+              <w:rFonts w:eastAsiaTheme="minorEastAsia"/>
+              <w:noProof/>
+              <w:lang w:eastAsia="fr-FR"/>
+            </w:rPr>
+            <w:tab/>
+          </w:r>
+          <w:r>
+            <w:rPr>
+              <w:rStyle w:val="Lienhypertexte"/>
+              <w:noProof/>
+            </w:rPr>
+            <w:t>Synoptique</w:t>
+          </w:r>
+          <w:r>
+            <w:rPr>
+              <w:noProof/>
+              <w:webHidden/>
+            </w:rPr>
+            <w:tab/>
+          </w:r>
+          <w:r>
+            <w:rPr>
+              <w:noProof/>
+              <w:webHidden/>
+            </w:rPr>
+            <w:fldChar w:fldCharType="begin"/>
+          </w:r>
+          <w:r>
+            <w:rPr>
+              <w:noProof/>
+              <w:webHidden/>
+            </w:rPr>
+            <w:instrText xml:space="preserve"> PAGEREF _Toc30152341 \h </w:instrText>
+          </w:r>
+          <w:r>
+            <w:rPr>
+              <w:noProof/>
+              <w:webHidden/>
+            </w:rPr>
+          </w:r>
+          <w:r>
+            <w:rPr>
+              <w:noProof/>
+              <w:webHidden/>
+            </w:rPr>
+            <w:fldChar w:fldCharType="separate"/>
+          </w:r>
+          <w:r>
+            <w:rPr>
+              <w:noProof/>
+              <w:webHidden/>
+            </w:rPr>
+            <w:t>2</w:t>
+          </w:r>
+          <w:r>
+            <w:rPr>
+              <w:noProof/>
+              <w:webHidden/>
+            </w:rPr>
+            <w:fldChar w:fldCharType="end"/>
+          </w:r>
+          <w:r>
+            <w:rPr>
+              <w:rStyle w:val="Lienhypertexte"/>
+              <w:noProof/>
+            </w:rPr>
+            <w:fldChar w:fldCharType="end"/>
+          </w:r>
+        </w:p>
+        <w:p>
+          <w:pPr>
+            <w:pStyle w:val="TM1"/>
+            <w:tabs>
+              <w:tab w:val="left" w:pos="440"/>
+              <w:tab w:val="right" w:leader="dot" w:pos="9736"/>
+            </w:tabs>
+            <w:rPr>
+              <w:rFonts w:eastAsiaTheme="minorEastAsia"/>
+              <w:noProof/>
+              <w:lang w:eastAsia="fr-FR"/>
+            </w:rPr>
+          </w:pPr>
+          <w:hyperlink w:anchor="_Toc30152342" w:history="1">
             <w:r>
               <w:rPr>
                 <w:rStyle w:val="Lienhypertexte"/>
                 <w:noProof/>
               </w:rPr>
-              <w:t>I.</w:t>
+              <w:t>II.</w:t>
             </w:r>
             <w:r>
               <w:rPr>
@@ -325,7 +458,7 @@
                 <w:rStyle w:val="Lienhypertexte"/>
                 <w:noProof/>
               </w:rPr>
-              <w:t>Synoptique</w:t>
+              <w:t>Matériel et Software de développement (en Python)</w:t>
             </w:r>
             <w:r>
               <w:rPr>
@@ -346,7 +479,7 @@
                 <w:noProof/>
                 <w:webHidden/>
               </w:rPr>
-              <w:instrText xml:space="preserve"> PAGEREF _Toc30150074 \h </w:instrText>
+              <w:instrText xml:space="preserve"> PAGEREF _Toc30152342 \h </w:instrText>
             </w:r>
             <w:r>
               <w:rPr>
@@ -367,6 +500,350 @@
                 <w:webHidden/>
               </w:rPr>
               <w:t>2</w:t>
+            </w:r>
+            <w:r>
+              <w:rPr>
+                <w:noProof/>
+                <w:webHidden/>
+              </w:rPr>
+              <w:fldChar w:fldCharType="end"/>
+            </w:r>
+          </w:hyperlink>
+        </w:p>
+        <w:p>
+          <w:pPr>
+            <w:pStyle w:val="TM1"/>
+            <w:tabs>
+              <w:tab w:val="left" w:pos="660"/>
+              <w:tab w:val="right" w:leader="dot" w:pos="9736"/>
+            </w:tabs>
+            <w:rPr>
+              <w:rFonts w:eastAsiaTheme="minorEastAsia"/>
+              <w:noProof/>
+              <w:lang w:eastAsia="fr-FR"/>
+            </w:rPr>
+          </w:pPr>
+          <w:hyperlink w:anchor="_Toc30152343" w:history="1">
+            <w:r>
+              <w:rPr>
+                <w:rStyle w:val="Lienhypertexte"/>
+                <w:noProof/>
+              </w:rPr>
+              <w:t>III.</w:t>
+            </w:r>
+            <w:r>
+              <w:rPr>
+                <w:rFonts w:eastAsiaTheme="minorEastAsia"/>
+                <w:noProof/>
+                <w:lang w:eastAsia="fr-FR"/>
+              </w:rPr>
+              <w:tab/>
+            </w:r>
+            <w:r>
+              <w:rPr>
+                <w:rStyle w:val="Lienhypertexte"/>
+                <w:noProof/>
+              </w:rPr>
+              <w:t>Détecter les médaillons</w:t>
+            </w:r>
+            <w:r>
+              <w:rPr>
+                <w:noProof/>
+                <w:webHidden/>
+              </w:rPr>
+              <w:tab/>
+            </w:r>
+            <w:r>
+              <w:rPr>
+                <w:noProof/>
+                <w:webHidden/>
+              </w:rPr>
+              <w:fldChar w:fldCharType="begin"/>
+            </w:r>
+            <w:r>
+              <w:rPr>
+                <w:noProof/>
+                <w:webHidden/>
+              </w:rPr>
+              <w:instrText xml:space="preserve"> PAGEREF _Toc30152343 \h </w:instrText>
+            </w:r>
+            <w:r>
+              <w:rPr>
+                <w:noProof/>
+                <w:webHidden/>
+              </w:rPr>
+            </w:r>
+            <w:r>
+              <w:rPr>
+                <w:noProof/>
+                <w:webHidden/>
+              </w:rPr>
+              <w:fldChar w:fldCharType="separate"/>
+            </w:r>
+            <w:r>
+              <w:rPr>
+                <w:noProof/>
+                <w:webHidden/>
+              </w:rPr>
+              <w:t>3</w:t>
+            </w:r>
+            <w:r>
+              <w:rPr>
+                <w:noProof/>
+                <w:webHidden/>
+              </w:rPr>
+              <w:fldChar w:fldCharType="end"/>
+            </w:r>
+          </w:hyperlink>
+        </w:p>
+        <w:p>
+          <w:pPr>
+            <w:pStyle w:val="TM2"/>
+            <w:tabs>
+              <w:tab w:val="left" w:pos="660"/>
+              <w:tab w:val="right" w:leader="dot" w:pos="9736"/>
+            </w:tabs>
+            <w:rPr>
+              <w:rFonts w:eastAsiaTheme="minorEastAsia"/>
+              <w:noProof/>
+              <w:lang w:eastAsia="fr-FR"/>
+            </w:rPr>
+          </w:pPr>
+          <w:hyperlink w:anchor="_Toc30152344" w:history="1">
+            <w:r>
+              <w:rPr>
+                <w:rStyle w:val="Lienhypertexte"/>
+                <w:noProof/>
+              </w:rPr>
+              <w:t>a)</w:t>
+            </w:r>
+            <w:r>
+              <w:rPr>
+                <w:rFonts w:eastAsiaTheme="minorEastAsia"/>
+                <w:noProof/>
+                <w:lang w:eastAsia="fr-FR"/>
+              </w:rPr>
+              <w:tab/>
+            </w:r>
+            <w:r>
+              <w:rPr>
+                <w:rStyle w:val="Lienhypertexte"/>
+                <w:noProof/>
+              </w:rPr>
+              <w:t>Configuration d’un Raspberry PI 3B sous Raspbian</w:t>
+            </w:r>
+            <w:r>
+              <w:rPr>
+                <w:noProof/>
+                <w:webHidden/>
+              </w:rPr>
+              <w:tab/>
+            </w:r>
+            <w:r>
+              <w:rPr>
+                <w:noProof/>
+                <w:webHidden/>
+              </w:rPr>
+              <w:fldChar w:fldCharType="begin"/>
+            </w:r>
+            <w:r>
+              <w:rPr>
+                <w:noProof/>
+                <w:webHidden/>
+              </w:rPr>
+              <w:instrText xml:space="preserve"> PAGEREF _Toc30152344 \h </w:instrText>
+            </w:r>
+            <w:r>
+              <w:rPr>
+                <w:noProof/>
+                <w:webHidden/>
+              </w:rPr>
+            </w:r>
+            <w:r>
+              <w:rPr>
+                <w:noProof/>
+                <w:webHidden/>
+              </w:rPr>
+              <w:fldChar w:fldCharType="separate"/>
+            </w:r>
+            <w:r>
+              <w:rPr>
+                <w:noProof/>
+                <w:webHidden/>
+              </w:rPr>
+              <w:t>3</w:t>
+            </w:r>
+            <w:r>
+              <w:rPr>
+                <w:noProof/>
+                <w:webHidden/>
+              </w:rPr>
+              <w:fldChar w:fldCharType="end"/>
+            </w:r>
+          </w:hyperlink>
+        </w:p>
+        <w:p>
+          <w:pPr>
+            <w:pStyle w:val="TM2"/>
+            <w:tabs>
+              <w:tab w:val="left" w:pos="660"/>
+              <w:tab w:val="right" w:leader="dot" w:pos="9736"/>
+            </w:tabs>
+            <w:rPr>
+              <w:rFonts w:eastAsiaTheme="minorEastAsia"/>
+              <w:noProof/>
+              <w:lang w:eastAsia="fr-FR"/>
+            </w:rPr>
+          </w:pPr>
+          <w:hyperlink w:anchor="_Toc30152345" w:history="1">
+            <w:r>
+              <w:rPr>
+                <w:rStyle w:val="Lienhypertexte"/>
+                <w:noProof/>
+              </w:rPr>
+              <w:t>b)</w:t>
+            </w:r>
+            <w:r>
+              <w:rPr>
+                <w:rFonts w:eastAsiaTheme="minorEastAsia"/>
+                <w:noProof/>
+                <w:lang w:eastAsia="fr-FR"/>
+              </w:rPr>
+              <w:tab/>
+            </w:r>
+            <w:r>
+              <w:rPr>
+                <w:rStyle w:val="Lienhypertexte"/>
+                <w:noProof/>
+              </w:rPr>
+              <w:t>Configurer les lecteurs RFID en Python via la Raspberry</w:t>
+            </w:r>
+            <w:r>
+              <w:rPr>
+                <w:noProof/>
+                <w:webHidden/>
+              </w:rPr>
+              <w:tab/>
+            </w:r>
+            <w:r>
+              <w:rPr>
+                <w:noProof/>
+                <w:webHidden/>
+              </w:rPr>
+              <w:fldChar w:fldCharType="begin"/>
+            </w:r>
+            <w:r>
+              <w:rPr>
+                <w:noProof/>
+                <w:webHidden/>
+              </w:rPr>
+              <w:instrText xml:space="preserve"> PAGEREF _Toc30152345 \h </w:instrText>
+            </w:r>
+            <w:r>
+              <w:rPr>
+                <w:noProof/>
+                <w:webHidden/>
+              </w:rPr>
+            </w:r>
+            <w:r>
+              <w:rPr>
+                <w:noProof/>
+                <w:webHidden/>
+              </w:rPr>
+              <w:fldChar w:fldCharType="separate"/>
+            </w:r>
+            <w:r>
+              <w:rPr>
+                <w:noProof/>
+                <w:webHidden/>
+              </w:rPr>
+              <w:t>3</w:t>
+            </w:r>
+            <w:r>
+              <w:rPr>
+                <w:noProof/>
+                <w:webHidden/>
+              </w:rPr>
+              <w:fldChar w:fldCharType="end"/>
+            </w:r>
+          </w:hyperlink>
+        </w:p>
+        <w:p>
+          <w:pPr>
+            <w:pStyle w:val="TM1"/>
+            <w:tabs>
+              <w:tab w:val="left" w:pos="660"/>
+              <w:tab w:val="right" w:leader="dot" w:pos="9736"/>
+            </w:tabs>
+            <w:rPr>
+              <w:rFonts w:eastAsiaTheme="minorEastAsia"/>
+              <w:noProof/>
+              <w:lang w:eastAsia="fr-FR"/>
+            </w:rPr>
+          </w:pPr>
+          <w:hyperlink w:anchor="_Toc30152346" w:history="1">
+            <w:r>
+              <w:rPr>
+                <w:rStyle w:val="Lienhypertexte"/>
+                <w:noProof/>
+              </w:rPr>
+              <w:t>IV.</w:t>
+            </w:r>
+            <w:r>
+              <w:rPr>
+                <w:rFonts w:eastAsiaTheme="minorEastAsia"/>
+                <w:noProof/>
+                <w:lang w:eastAsia="fr-FR"/>
+              </w:rPr>
+              <w:tab/>
+            </w:r>
+            <w:r>
+              <w:rPr>
+                <w:rStyle w:val="Lienhypertexte"/>
+                <w:noProof/>
+              </w:rPr>
+              <w:t>Allumer les leds</w:t>
+            </w:r>
+            <w:r>
+              <w:rPr>
+                <w:noProof/>
+                <w:webHidden/>
+              </w:rPr>
+              <w:tab/>
+            </w:r>
+            <w:r>
+              <w:rPr>
+                <w:noProof/>
+                <w:webHidden/>
+              </w:rPr>
+              <w:fldChar w:fldCharType="begin"/>
+            </w:r>
+            <w:r>
+              <w:rPr>
+                <w:noProof/>
+                <w:webHidden/>
+              </w:rPr>
+              <w:instrText xml:space="preserve"> PAGEREF _Toc30152346 \h </w:instrText>
+            </w:r>
+            <w:r>
+              <w:rPr>
+                <w:noProof/>
+                <w:webHidden/>
+              </w:rPr>
+            </w:r>
+            <w:r>
+              <w:rPr>
+                <w:noProof/>
+                <w:webHidden/>
+              </w:rPr>
+              <w:fldChar w:fldCharType="separate"/>
+            </w:r>
+            <w:r>
+              <w:rPr>
+                <w:noProof/>
+                <w:webHidden/>
+              </w:rPr>
+              <w:t>3</w:t>
             </w:r>
             <w:r>
               <w:rPr>
@@ -390,13 +867,13 @@
               <w:lang w:eastAsia="fr-FR"/>
             </w:rPr>
           </w:pPr>
-          <w:hyperlink w:anchor="_Toc30150075" w:history="1">
+          <w:hyperlink w:anchor="_Toc30152347" w:history="1">
             <w:r>
               <w:rPr>
                 <w:rStyle w:val="Lienhypertexte"/>
                 <w:noProof/>
               </w:rPr>
-              <w:t>II.</w:t>
+              <w:t>V.</w:t>
             </w:r>
             <w:r>
               <w:rPr>
@@ -411,7 +888,7 @@
                 <w:rStyle w:val="Lienhypertexte"/>
                 <w:noProof/>
               </w:rPr>
-              <w:t>Matériel et Software de développement (en Python)</w:t>
+              <w:t>Ouvrir la porte</w:t>
             </w:r>
             <w:r>
               <w:rPr>
@@ -432,7 +909,7 @@
                 <w:noProof/>
                 <w:webHidden/>
               </w:rPr>
-              <w:instrText xml:space="preserve"> PAGEREF _Toc30150075 \h </w:instrText>
+              <w:instrText xml:space="preserve"> PAGEREF _Toc30152347 \h </w:instrText>
             </w:r>
             <w:r>
               <w:rPr>
@@ -452,7 +929,7 @@
                 <w:noProof/>
                 <w:webHidden/>
               </w:rPr>
-              <w:t>2</w:t>
+              <w:t>3</w:t>
             </w:r>
             <w:r>
               <w:rPr>
@@ -476,13 +953,13 @@
               <w:lang w:eastAsia="fr-FR"/>
             </w:rPr>
           </w:pPr>
-          <w:hyperlink w:anchor="_Toc30150076" w:history="1">
+          <w:hyperlink w:anchor="_Toc30152348" w:history="1">
             <w:r>
               <w:rPr>
                 <w:rStyle w:val="Lienhypertexte"/>
                 <w:noProof/>
               </w:rPr>
-              <w:t>III.</w:t>
+              <w:t>VI.</w:t>
             </w:r>
             <w:r>
               <w:rPr>
@@ -497,7 +974,7 @@
                 <w:rStyle w:val="Lienhypertexte"/>
                 <w:noProof/>
               </w:rPr>
-              <w:t>Détecter les médaillons</w:t>
+              <w:t>Envoyer ordre de fin de partie</w:t>
             </w:r>
             <w:r>
               <w:rPr>
@@ -518,437 +995,7 @@
                 <w:noProof/>
                 <w:webHidden/>
               </w:rPr>
-              <w:instrText xml:space="preserve"> PAGEREF _Toc30150076 \h </w:instrText>
-            </w:r>
-            <w:r>
-              <w:rPr>
-                <w:noProof/>
-                <w:webHidden/>
-              </w:rPr>
-            </w:r>
-            <w:r>
-              <w:rPr>
-                <w:noProof/>
-                <w:webHidden/>
-              </w:rPr>
-              <w:fldChar w:fldCharType="separate"/>
-            </w:r>
-            <w:r>
-              <w:rPr>
-                <w:noProof/>
-                <w:webHidden/>
-              </w:rPr>
-              <w:t>3</w:t>
-            </w:r>
-            <w:r>
-              <w:rPr>
-                <w:noProof/>
-                <w:webHidden/>
-              </w:rPr>
-              <w:fldChar w:fldCharType="end"/>
-            </w:r>
-          </w:hyperlink>
-        </w:p>
-        <w:p>
-          <w:pPr>
-            <w:pStyle w:val="TM2"/>
-            <w:tabs>
-              <w:tab w:val="left" w:pos="660"/>
-              <w:tab w:val="right" w:leader="dot" w:pos="9736"/>
-            </w:tabs>
-            <w:rPr>
-              <w:rFonts w:eastAsiaTheme="minorEastAsia"/>
-              <w:noProof/>
-              <w:lang w:eastAsia="fr-FR"/>
-            </w:rPr>
-          </w:pPr>
-          <w:hyperlink w:anchor="_Toc30150077" w:history="1">
-            <w:r>
-              <w:rPr>
-                <w:rStyle w:val="Lienhypertexte"/>
-                <w:noProof/>
-              </w:rPr>
-              <w:t>a)</w:t>
-            </w:r>
-            <w:r>
-              <w:rPr>
-                <w:rFonts w:eastAsiaTheme="minorEastAsia"/>
-                <w:noProof/>
-                <w:lang w:eastAsia="fr-FR"/>
-              </w:rPr>
-              <w:tab/>
-            </w:r>
-            <w:r>
-              <w:rPr>
-                <w:rStyle w:val="Lienhypertexte"/>
-                <w:noProof/>
-              </w:rPr>
-              <w:t>Configuration d’un Raspberry PI 3B sous Raspbian</w:t>
-            </w:r>
-            <w:r>
-              <w:rPr>
-                <w:noProof/>
-                <w:webHidden/>
-              </w:rPr>
-              <w:tab/>
-            </w:r>
-            <w:r>
-              <w:rPr>
-                <w:noProof/>
-                <w:webHidden/>
-              </w:rPr>
-              <w:fldChar w:fldCharType="begin"/>
-            </w:r>
-            <w:r>
-              <w:rPr>
-                <w:noProof/>
-                <w:webHidden/>
-              </w:rPr>
-              <w:instrText xml:space="preserve"> PAGEREF _Toc30150077 \h </w:instrText>
-            </w:r>
-            <w:r>
-              <w:rPr>
-                <w:noProof/>
-                <w:webHidden/>
-              </w:rPr>
-            </w:r>
-            <w:r>
-              <w:rPr>
-                <w:noProof/>
-                <w:webHidden/>
-              </w:rPr>
-              <w:fldChar w:fldCharType="separate"/>
-            </w:r>
-            <w:r>
-              <w:rPr>
-                <w:noProof/>
-                <w:webHidden/>
-              </w:rPr>
-              <w:t>3</w:t>
-            </w:r>
-            <w:r>
-              <w:rPr>
-                <w:noProof/>
-                <w:webHidden/>
-              </w:rPr>
-              <w:fldChar w:fldCharType="end"/>
-            </w:r>
-          </w:hyperlink>
-        </w:p>
-        <w:p>
-          <w:pPr>
-            <w:pStyle w:val="TM2"/>
-            <w:tabs>
-              <w:tab w:val="left" w:pos="660"/>
-              <w:tab w:val="right" w:leader="dot" w:pos="9736"/>
-            </w:tabs>
-            <w:rPr>
-              <w:rFonts w:eastAsiaTheme="minorEastAsia"/>
-              <w:noProof/>
-              <w:lang w:eastAsia="fr-FR"/>
-            </w:rPr>
-          </w:pPr>
-          <w:hyperlink w:anchor="_Toc30150078" w:history="1">
-            <w:r>
-              <w:rPr>
-                <w:rStyle w:val="Lienhypertexte"/>
-                <w:noProof/>
-              </w:rPr>
-              <w:t>b)</w:t>
-            </w:r>
-            <w:r>
-              <w:rPr>
-                <w:rFonts w:eastAsiaTheme="minorEastAsia"/>
-                <w:noProof/>
-                <w:lang w:eastAsia="fr-FR"/>
-              </w:rPr>
-              <w:tab/>
-            </w:r>
-            <w:r>
-              <w:rPr>
-                <w:rStyle w:val="Lienhypertexte"/>
-                <w:noProof/>
-              </w:rPr>
-              <w:t>Configurer les lecteurs RFID en Python via la Raspberry</w:t>
-            </w:r>
-            <w:r>
-              <w:rPr>
-                <w:noProof/>
-                <w:webHidden/>
-              </w:rPr>
-              <w:tab/>
-            </w:r>
-            <w:r>
-              <w:rPr>
-                <w:noProof/>
-                <w:webHidden/>
-              </w:rPr>
-              <w:fldChar w:fldCharType="begin"/>
-            </w:r>
-            <w:r>
-              <w:rPr>
-                <w:noProof/>
-                <w:webHidden/>
-              </w:rPr>
-              <w:instrText xml:space="preserve"> PAGEREF _Toc30150078 \h </w:instrText>
-            </w:r>
-            <w:r>
-              <w:rPr>
-                <w:noProof/>
-                <w:webHidden/>
-              </w:rPr>
-            </w:r>
-            <w:r>
-              <w:rPr>
-                <w:noProof/>
-                <w:webHidden/>
-              </w:rPr>
-              <w:fldChar w:fldCharType="separate"/>
-            </w:r>
-            <w:r>
-              <w:rPr>
-                <w:noProof/>
-                <w:webHidden/>
-              </w:rPr>
-              <w:t>3</w:t>
-            </w:r>
-            <w:r>
-              <w:rPr>
-                <w:noProof/>
-                <w:webHidden/>
-              </w:rPr>
-              <w:fldChar w:fldCharType="end"/>
-            </w:r>
-          </w:hyperlink>
-        </w:p>
-        <w:p>
-          <w:pPr>
-            <w:pStyle w:val="TM1"/>
-            <w:tabs>
-              <w:tab w:val="left" w:pos="660"/>
-              <w:tab w:val="right" w:leader="dot" w:pos="9736"/>
-            </w:tabs>
-            <w:rPr>
-              <w:rFonts w:eastAsiaTheme="minorEastAsia"/>
-              <w:noProof/>
-              <w:lang w:eastAsia="fr-FR"/>
-            </w:rPr>
-          </w:pPr>
-          <w:hyperlink w:anchor="_Toc30150079" w:history="1">
-            <w:r>
-              <w:rPr>
-                <w:rStyle w:val="Lienhypertexte"/>
-                <w:noProof/>
-              </w:rPr>
-              <w:t>IV.</w:t>
-            </w:r>
-            <w:r>
-              <w:rPr>
-                <w:rFonts w:eastAsiaTheme="minorEastAsia"/>
-                <w:noProof/>
-                <w:lang w:eastAsia="fr-FR"/>
-              </w:rPr>
-              <w:tab/>
-            </w:r>
-            <w:r>
-              <w:rPr>
-                <w:rStyle w:val="Lienhypertexte"/>
-                <w:noProof/>
-              </w:rPr>
-              <w:t>Allumer les leds</w:t>
-            </w:r>
-            <w:r>
-              <w:rPr>
-                <w:noProof/>
-                <w:webHidden/>
-              </w:rPr>
-              <w:tab/>
-            </w:r>
-            <w:r>
-              <w:rPr>
-                <w:noProof/>
-                <w:webHidden/>
-              </w:rPr>
-              <w:fldChar w:fldCharType="begin"/>
-            </w:r>
-            <w:r>
-              <w:rPr>
-                <w:noProof/>
-                <w:webHidden/>
-              </w:rPr>
-              <w:instrText xml:space="preserve"> PAGEREF _Toc30150079 \h </w:instrText>
-            </w:r>
-            <w:r>
-              <w:rPr>
-                <w:noProof/>
-                <w:webHidden/>
-              </w:rPr>
-            </w:r>
-            <w:r>
-              <w:rPr>
-                <w:noProof/>
-                <w:webHidden/>
-              </w:rPr>
-              <w:fldChar w:fldCharType="separate"/>
-            </w:r>
-            <w:r>
-              <w:rPr>
-                <w:noProof/>
-                <w:webHidden/>
-              </w:rPr>
-              <w:t>3</w:t>
-            </w:r>
-            <w:r>
-              <w:rPr>
-                <w:noProof/>
-                <w:webHidden/>
-              </w:rPr>
-              <w:fldChar w:fldCharType="end"/>
-            </w:r>
-          </w:hyperlink>
-        </w:p>
-        <w:p>
-          <w:pPr>
-            <w:pStyle w:val="TM1"/>
-            <w:tabs>
-              <w:tab w:val="left" w:pos="440"/>
-              <w:tab w:val="right" w:leader="dot" w:pos="9736"/>
-            </w:tabs>
-            <w:rPr>
-              <w:rFonts w:eastAsiaTheme="minorEastAsia"/>
-              <w:noProof/>
-              <w:lang w:eastAsia="fr-FR"/>
-            </w:rPr>
-          </w:pPr>
-          <w:hyperlink w:anchor="_Toc30150080" w:history="1">
-            <w:r>
-              <w:rPr>
-                <w:rStyle w:val="Lienhypertexte"/>
-                <w:noProof/>
-              </w:rPr>
-              <w:t>V.</w:t>
-            </w:r>
-            <w:r>
-              <w:rPr>
-                <w:rFonts w:eastAsiaTheme="minorEastAsia"/>
-                <w:noProof/>
-                <w:lang w:eastAsia="fr-FR"/>
-              </w:rPr>
-              <w:tab/>
-            </w:r>
-            <w:r>
-              <w:rPr>
-                <w:rStyle w:val="Lienhypertexte"/>
-                <w:noProof/>
-              </w:rPr>
-              <w:t>Ouvrir la porte</w:t>
-            </w:r>
-            <w:r>
-              <w:rPr>
-                <w:noProof/>
-                <w:webHidden/>
-              </w:rPr>
-              <w:tab/>
-            </w:r>
-            <w:r>
-              <w:rPr>
-                <w:noProof/>
-                <w:webHidden/>
-              </w:rPr>
-              <w:fldChar w:fldCharType="begin"/>
-            </w:r>
-            <w:r>
-              <w:rPr>
-                <w:noProof/>
-                <w:webHidden/>
-              </w:rPr>
-              <w:instrText xml:space="preserve"> PAGEREF _Toc30150080 \h </w:instrText>
-            </w:r>
-            <w:r>
-              <w:rPr>
-                <w:noProof/>
-                <w:webHidden/>
-              </w:rPr>
-            </w:r>
-            <w:r>
-              <w:rPr>
-                <w:noProof/>
-                <w:webHidden/>
-              </w:rPr>
-              <w:fldChar w:fldCharType="separate"/>
-            </w:r>
-            <w:r>
-              <w:rPr>
-                <w:noProof/>
-                <w:webHidden/>
-              </w:rPr>
-              <w:t>3</w:t>
-            </w:r>
-            <w:r>
-              <w:rPr>
-                <w:noProof/>
-                <w:webHidden/>
-              </w:rPr>
-              <w:fldChar w:fldCharType="end"/>
-            </w:r>
-          </w:hyperlink>
-        </w:p>
-        <w:p>
-          <w:pPr>
-            <w:pStyle w:val="TM1"/>
-            <w:tabs>
-              <w:tab w:val="left" w:pos="660"/>
-              <w:tab w:val="right" w:leader="dot" w:pos="9736"/>
-            </w:tabs>
-            <w:rPr>
-              <w:rFonts w:eastAsiaTheme="minorEastAsia"/>
-              <w:noProof/>
-              <w:lang w:eastAsia="fr-FR"/>
-            </w:rPr>
-          </w:pPr>
-          <w:hyperlink w:anchor="_Toc30150081" w:history="1">
-            <w:r>
-              <w:rPr>
-                <w:rStyle w:val="Lienhypertexte"/>
-                <w:noProof/>
-              </w:rPr>
-              <w:t>VI.</w:t>
-            </w:r>
-            <w:r>
-              <w:rPr>
-                <w:rFonts w:eastAsiaTheme="minorEastAsia"/>
-                <w:noProof/>
-                <w:lang w:eastAsia="fr-FR"/>
-              </w:rPr>
-              <w:tab/>
-            </w:r>
-            <w:r>
-              <w:rPr>
-                <w:rStyle w:val="Lienhypertexte"/>
-                <w:noProof/>
-              </w:rPr>
-              <w:t>Envoyer ordre de fin de partie</w:t>
-            </w:r>
-            <w:r>
-              <w:rPr>
-                <w:noProof/>
-                <w:webHidden/>
-              </w:rPr>
-              <w:tab/>
-            </w:r>
-            <w:r>
-              <w:rPr>
-                <w:noProof/>
-                <w:webHidden/>
-              </w:rPr>
-              <w:fldChar w:fldCharType="begin"/>
-            </w:r>
-            <w:r>
-              <w:rPr>
-                <w:noProof/>
-                <w:webHidden/>
-              </w:rPr>
-              <w:instrText xml:space="preserve"> PAGEREF _Toc30150081 \h </w:instrText>
+              <w:instrText xml:space="preserve"> PAGEREF _Toc30152348 \h </w:instrText>
             </w:r>
             <w:r>
               <w:rPr>
@@ -999,12 +1046,12 @@
       <w:pPr>
         <w:pStyle w:val="Titre1"/>
       </w:pPr>
-      <w:bookmarkStart w:id="0" w:name="_Toc30150074"/>
+      <w:bookmarkStart w:id="1" w:name="_Toc30152341"/>
       <w:r>
         <w:lastRenderedPageBreak/>
         <w:t>Synoptique</w:t>
       </w:r>
-      <w:bookmarkEnd w:id="0"/>
+      <w:bookmarkEnd w:id="1"/>
     </w:p>
     <w:p>
       <w:r>
@@ -1424,7 +1471,6 @@
           </mc:Fallback>
         </mc:AlternateContent>
       </w:r>
-      <w:bookmarkStart w:id="1" w:name="_GoBack"/>
       <w:r>
         <w:rPr>
           <w:noProof/>
@@ -1478,13 +1524,12 @@
           </wp:inline>
         </w:drawing>
       </w:r>
-      <w:bookmarkEnd w:id="1"/>
     </w:p>
     <w:p>
       <w:pPr>
         <w:pStyle w:val="Titre1"/>
       </w:pPr>
-      <w:bookmarkStart w:id="2" w:name="_Toc30150075"/>
+      <w:bookmarkStart w:id="2" w:name="_Toc30152342"/>
       <w:r>
         <w:t>Matériel</w:t>
       </w:r>
@@ -1577,10 +1622,7 @@
         <w:t xml:space="preserve">- </w:t>
       </w:r>
       <w:r>
-        <w:t>Vérin pneumatique DSNU, course 125mm, alésage 25mm, Double Action Mâle G 1/8</w:t>
-      </w:r>
-      <w:r>
-        <w:t xml:space="preserve"> (</w:t>
+        <w:t>Vérin pneumatique DSNU, course 125mm, alésage 25mm, Double Action Mâle G 1/8 (</w:t>
       </w:r>
       <w:r>
         <w:rPr>
@@ -1595,13 +1637,7 @@
         <w:rPr>
           <w:rStyle w:val="keyvalue"/>
         </w:rPr>
-        <w:t>121-4657</w:t>
-      </w:r>
-      <w:r>
-        <w:rPr>
-          <w:rStyle w:val="keyvalue"/>
-        </w:rPr>
-        <w:t xml:space="preserve"> ; </w:t>
+        <w:t xml:space="preserve">121-4657 ; </w:t>
       </w:r>
       <w:r>
         <w:rPr>
@@ -1616,13 +1652,7 @@
         <w:rPr>
           <w:rStyle w:val="keyvalue"/>
         </w:rPr>
-        <w:t>DSNU-25-125-PPV-A</w:t>
-      </w:r>
-      <w:r>
-        <w:rPr>
-          <w:rStyle w:val="keyvalue"/>
-        </w:rPr>
-        <w:t xml:space="preserve"> ; </w:t>
+        <w:t xml:space="preserve">DSNU-25-125-PPV-A ; </w:t>
       </w:r>
       <w:r>
         <w:rPr>
@@ -1809,7 +1839,7 @@
       <w:pPr>
         <w:pStyle w:val="Titre1"/>
       </w:pPr>
-      <w:bookmarkStart w:id="3" w:name="_Toc30150076"/>
+      <w:bookmarkStart w:id="3" w:name="_Toc30152343"/>
       <w:r>
         <w:t>Détecter les médaillons</w:t>
       </w:r>
@@ -1819,7 +1849,7 @@
       <w:pPr>
         <w:pStyle w:val="Titre2"/>
       </w:pPr>
-      <w:bookmarkStart w:id="4" w:name="_Toc30150077"/>
+      <w:bookmarkStart w:id="4" w:name="_Toc30152344"/>
       <w:r>
         <w:t>Configuration d’un</w:t>
       </w:r>
@@ -1881,7 +1911,7 @@
       <w:pPr>
         <w:pStyle w:val="Titre2"/>
       </w:pPr>
-      <w:bookmarkStart w:id="5" w:name="_Toc30150078"/>
+      <w:bookmarkStart w:id="5" w:name="_Toc30152345"/>
       <w:r>
         <w:t>Configurer les lecteur</w:t>
       </w:r>
@@ -1925,7 +1955,7 @@
       <w:pPr>
         <w:pStyle w:val="Titre1"/>
       </w:pPr>
-      <w:bookmarkStart w:id="6" w:name="_Toc30150079"/>
+      <w:bookmarkStart w:id="6" w:name="_Toc30152346"/>
       <w:r>
         <w:t xml:space="preserve">Allumer les </w:t>
       </w:r>
@@ -1940,7 +1970,7 @@
       <w:pPr>
         <w:pStyle w:val="Titre1"/>
       </w:pPr>
-      <w:bookmarkStart w:id="7" w:name="_Toc30150080"/>
+      <w:bookmarkStart w:id="7" w:name="_Toc30152347"/>
       <w:r>
         <w:t>Ouvrir la porte</w:t>
       </w:r>
@@ -1950,7 +1980,7 @@
       <w:pPr>
         <w:pStyle w:val="Titre1"/>
       </w:pPr>
-      <w:bookmarkStart w:id="8" w:name="_Toc30150081"/>
+      <w:bookmarkStart w:id="8" w:name="_Toc30152348"/>
       <w:r>
         <w:t>Envoyer ordre de fin de partie</w:t>
       </w:r>
@@ -2009,15 +2039,7 @@
       <w:jc w:val="center"/>
     </w:pPr>
     <w:r>
-      <w:t xml:space="preserve">C.DOHIN, </w:t>
-    </w:r>
-    <w:proofErr w:type="gramStart"/>
-    <w:r>
-      <w:t>G.MONVOISIN</w:t>
-    </w:r>
-    <w:proofErr w:type="gramEnd"/>
-    <w:r>
-      <w:t xml:space="preserve">, N.GUIGAND                   </w:t>
+      <w:t xml:space="preserve">C.DOHIN, G.MONVOISIN, N.GUIGAND                   </w:t>
     </w:r>
     <w:r>
       <w:tab/>
@@ -3231,6 +3253,7 @@
   <w:style w:type="character" w:default="1" w:styleId="Policepardfaut">
     <w:name w:val="Default Paragraph Font"/>
     <w:uiPriority w:val="1"/>
+    <w:semiHidden/>
     <w:unhideWhenUsed/>
   </w:style>
   <w:style w:type="table" w:default="1" w:styleId="TableauNormal">
@@ -3760,6 +3783,21 @@
 </file>
 
 <file path=customXml/item1.xml><?xml version="1.0" encoding="utf-8"?>
+<p:properties xmlns:p="http://schemas.microsoft.com/office/2006/metadata/properties" xmlns:xsi="http://www.w3.org/2001/XMLSchema-instance" xmlns:pc="http://schemas.microsoft.com/office/infopath/2007/PartnerControls">
+  <documentManagement/>
+</p:properties>
+</file>
+
+<file path=customXml/item2.xml><?xml version="1.0" encoding="utf-8"?>
+<?mso-contentType ?>
+<FormTemplates xmlns="http://schemas.microsoft.com/sharepoint/v3/contenttype/forms">
+  <Display>DocumentLibraryForm</Display>
+  <Edit>DocumentLibraryForm</Edit>
+  <New>DocumentLibraryForm</New>
+</FormTemplates>
+</file>
+
+<file path=customXml/item3.xml><?xml version="1.0" encoding="utf-8"?>
 <ct:contentTypeSchema xmlns:ct="http://schemas.microsoft.com/office/2006/metadata/contentType" xmlns:ma="http://schemas.microsoft.com/office/2006/metadata/properties/metaAttributes" ct:_="" ma:_="" ma:contentTypeName="Document" ma:contentTypeID="0x01010078E12B7ED4F45F469A3BB4708EBA1047" ma:contentTypeVersion="10" ma:contentTypeDescription="Crée un document." ma:contentTypeScope="" ma:versionID="605e75f0a715e9af5c8f2e8e9084a287">
   <xsd:schema xmlns:xsd="http://www.w3.org/2001/XMLSchema" xmlns:xs="http://www.w3.org/2001/XMLSchema" xmlns:p="http://schemas.microsoft.com/office/2006/metadata/properties" xmlns:ns3="e2792e6f-ab6b-465c-b2e9-dbb542980a21" xmlns:ns4="2d532438-4350-4d82-8e3a-4f3dad757230" targetNamespace="http://schemas.microsoft.com/office/2006/metadata/properties" ma:root="true" ma:fieldsID="8c216af3487f2b5fdbd477b05d214516" ns3:_="" ns4:_="">
     <xsd:import namespace="e2792e6f-ab6b-465c-b2e9-dbb542980a21"/>
@@ -3962,26 +4000,28 @@
 </ct:contentTypeSchema>
 </file>
 
-<file path=customXml/item2.xml><?xml version="1.0" encoding="utf-8"?>
-<?mso-contentType ?>
-<FormTemplates xmlns="http://schemas.microsoft.com/sharepoint/v3/contenttype/forms">
-  <Display>DocumentLibraryForm</Display>
-  <Edit>DocumentLibraryForm</Edit>
-  <New>DocumentLibraryForm</New>
-</FormTemplates>
-</file>
-
-<file path=customXml/item3.xml><?xml version="1.0" encoding="utf-8"?>
-<p:properties xmlns:p="http://schemas.microsoft.com/office/2006/metadata/properties" xmlns:xsi="http://www.w3.org/2001/XMLSchema-instance" xmlns:pc="http://schemas.microsoft.com/office/infopath/2007/PartnerControls">
-  <documentManagement/>
-</p:properties>
-</file>
-
 <file path=customXml/item4.xml><?xml version="1.0" encoding="utf-8"?>
 <b:Sources xmlns:b="http://schemas.openxmlformats.org/officeDocument/2006/bibliography" xmlns="http://schemas.openxmlformats.org/officeDocument/2006/bibliography" SelectedStyle="\APASixthEditionOfficeOnline.xsl" StyleName="APA" Version="6"/>
 </file>
 
 <file path=customXml/itemProps1.xml><?xml version="1.0" encoding="utf-8"?>
+<ds:datastoreItem xmlns:ds="http://schemas.openxmlformats.org/officeDocument/2006/customXml" ds:itemID="{D5C41169-7482-4FDB-88D8-F4CA27DA2671}">
+  <ds:schemaRefs>
+    <ds:schemaRef ds:uri="http://schemas.microsoft.com/office/2006/metadata/properties"/>
+    <ds:schemaRef ds:uri="http://schemas.microsoft.com/office/infopath/2007/PartnerControls"/>
+  </ds:schemaRefs>
+</ds:datastoreItem>
+</file>
+
+<file path=customXml/itemProps2.xml><?xml version="1.0" encoding="utf-8"?>
+<ds:datastoreItem xmlns:ds="http://schemas.openxmlformats.org/officeDocument/2006/customXml" ds:itemID="{C3B4C523-687B-4FDC-8E12-B9F6D57800C8}">
+  <ds:schemaRefs>
+    <ds:schemaRef ds:uri="http://schemas.microsoft.com/sharepoint/v3/contenttype/forms"/>
+  </ds:schemaRefs>
+</ds:datastoreItem>
+</file>
+
+<file path=customXml/itemProps3.xml><?xml version="1.0" encoding="utf-8"?>
 <ds:datastoreItem xmlns:ds="http://schemas.openxmlformats.org/officeDocument/2006/customXml" ds:itemID="{29070C2F-6E54-466C-95B6-A2E6097255B1}">
   <ds:schemaRefs>
     <ds:schemaRef ds:uri="http://schemas.microsoft.com/office/2006/metadata/contentType"/>
@@ -4000,25 +4040,8 @@
 </ds:datastoreItem>
 </file>
 
-<file path=customXml/itemProps2.xml><?xml version="1.0" encoding="utf-8"?>
-<ds:datastoreItem xmlns:ds="http://schemas.openxmlformats.org/officeDocument/2006/customXml" ds:itemID="{C3B4C523-687B-4FDC-8E12-B9F6D57800C8}">
-  <ds:schemaRefs>
-    <ds:schemaRef ds:uri="http://schemas.microsoft.com/sharepoint/v3/contenttype/forms"/>
-  </ds:schemaRefs>
-</ds:datastoreItem>
-</file>
-
-<file path=customXml/itemProps3.xml><?xml version="1.0" encoding="utf-8"?>
-<ds:datastoreItem xmlns:ds="http://schemas.openxmlformats.org/officeDocument/2006/customXml" ds:itemID="{D5C41169-7482-4FDB-88D8-F4CA27DA2671}">
-  <ds:schemaRefs>
-    <ds:schemaRef ds:uri="http://schemas.microsoft.com/office/2006/metadata/properties"/>
-    <ds:schemaRef ds:uri="http://schemas.microsoft.com/office/infopath/2007/PartnerControls"/>
-  </ds:schemaRefs>
-</ds:datastoreItem>
-</file>
-
 <file path=customXml/itemProps4.xml><?xml version="1.0" encoding="utf-8"?>
-<ds:datastoreItem xmlns:ds="http://schemas.openxmlformats.org/officeDocument/2006/customXml" ds:itemID="{ED799BCE-B061-4B82-B61B-E028EF323075}">
+<ds:datastoreItem xmlns:ds="http://schemas.openxmlformats.org/officeDocument/2006/customXml" ds:itemID="{6FF8596C-AE67-4269-8FD8-4C54E76BB45B}">
   <ds:schemaRefs>
     <ds:schemaRef ds:uri="http://schemas.openxmlformats.org/officeDocument/2006/bibliography"/>
   </ds:schemaRefs>

</xml_diff>